<commit_message>
wrong due date -- due march 3rd
</commit_message>
<xml_diff>
--- a/hw4sp16.docx
+++ b/hw4sp16.docx
@@ -6,8 +6,6 @@
       <w:pPr>
         <w:jc w:val="center"/>
       </w:pPr>
-      <w:bookmarkStart w:id="0" w:name="_GoBack"/>
-      <w:bookmarkEnd w:id="0"/>
       <w:r>
         <w:rPr>
           <w:noProof/>
@@ -113,8 +111,10 @@
         <w:rPr>
           <w:b/>
         </w:rPr>
-        <w:t>HW 4, Due March 4</w:t>
+        <w:t>HW 4, Due March 3</w:t>
       </w:r>
+      <w:bookmarkStart w:id="0" w:name="_GoBack"/>
+      <w:bookmarkEnd w:id="0"/>
       <w:r>
         <w:t xml:space="preserve"> </w:t>
       </w:r>
@@ -8965,7 +8965,7 @@
   <w:abstractNum w:abstractNumId="0">
     <w:nsid w:val="FFFFFF1D"/>
     <w:multiLevelType w:val="multilevel"/>
-    <w:tmpl w:val="4AF8640A"/>
+    <w:tmpl w:val="174E4F3A"/>
     <w:lvl w:ilvl="0">
       <w:start w:val="1"/>
       <w:numFmt w:val="bullet"/>
@@ -13392,7 +13392,7 @@
 </file>
 
 <file path=customXml/itemProps1.xml><?xml version="1.0" encoding="utf-8"?>
-<ds:datastoreItem xmlns:ds="http://schemas.openxmlformats.org/officeDocument/2006/customXml" ds:itemID="{F58819ED-6DEB-5745-995D-40B53BA9B001}">
+<ds:datastoreItem xmlns:ds="http://schemas.openxmlformats.org/officeDocument/2006/customXml" ds:itemID="{4F3FCC71-E385-E64B-A3B0-F04FF056B992}">
   <ds:schemaRefs>
     <ds:schemaRef ds:uri="http://schemas.openxmlformats.org/officeDocument/2006/bibliography"/>
   </ds:schemaRefs>

</xml_diff>

<commit_message>
updated d6 for hw 4
</commit_message>
<xml_diff>
--- a/hw4sp16.docx
+++ b/hw4sp16.docx
@@ -113,8 +113,6 @@
         </w:rPr>
         <w:t>HW 4, Due March 3</w:t>
       </w:r>
-      <w:bookmarkStart w:id="0" w:name="_GoBack"/>
-      <w:bookmarkEnd w:id="0"/>
       <w:r>
         <w:t xml:space="preserve"> </w:t>
       </w:r>
@@ -342,6 +340,74 @@
           <w:rFonts w:asciiTheme="minorHAnsi" w:hAnsiTheme="minorHAnsi"/>
         </w:rPr>
         <w:t xml:space="preserve">.  </w:t>
+      </w:r>
+    </w:p>
+    <w:p>
+      <w:pPr>
+        <w:pStyle w:val="ListParagraph"/>
+        <w:numPr>
+          <w:ilvl w:val="1"/>
+          <w:numId w:val="32"/>
+        </w:numPr>
+        <w:rPr>
+          <w:rFonts w:asciiTheme="minorHAnsi" w:hAnsiTheme="minorHAnsi"/>
+        </w:rPr>
+      </w:pPr>
+      <w:r>
+        <w:rPr>
+          <w:rFonts w:asciiTheme="minorHAnsi" w:hAnsiTheme="minorHAnsi"/>
+        </w:rPr>
+        <w:t xml:space="preserve">Write out the </w:t>
+      </w:r>
+      <w:proofErr w:type="spellStart"/>
+      <w:r>
+        <w:rPr>
+          <w:rFonts w:asciiTheme="minorHAnsi" w:hAnsiTheme="minorHAnsi"/>
+        </w:rPr>
+        <w:t>z</w:t>
+      </w:r>
+      <w:r>
+        <w:rPr>
+          <w:rFonts w:asciiTheme="minorHAnsi" w:hAnsiTheme="minorHAnsi"/>
+          <w:vertAlign w:val="subscript"/>
+        </w:rPr>
+        <w:t>i</w:t>
+      </w:r>
+      <w:proofErr w:type="spellEnd"/>
+      <w:r>
+        <w:rPr>
+          <w:rFonts w:asciiTheme="minorHAnsi" w:hAnsiTheme="minorHAnsi"/>
+        </w:rPr>
+        <w:t xml:space="preserve"> and </w:t>
+      </w:r>
+      <w:proofErr w:type="spellStart"/>
+      <w:r>
+        <w:rPr>
+          <w:rFonts w:asciiTheme="minorHAnsi" w:hAnsiTheme="minorHAnsi"/>
+        </w:rPr>
+        <w:t>o</w:t>
+      </w:r>
+      <w:r>
+        <w:rPr>
+          <w:rFonts w:asciiTheme="minorHAnsi" w:hAnsiTheme="minorHAnsi"/>
+          <w:vertAlign w:val="subscript"/>
+        </w:rPr>
+        <w:t>i</w:t>
+      </w:r>
+      <w:bookmarkStart w:id="0" w:name="_GoBack"/>
+      <w:bookmarkEnd w:id="0"/>
+      <w:proofErr w:type="spellEnd"/>
+      <w:r>
+        <w:rPr>
+          <w:rFonts w:asciiTheme="minorHAnsi" w:hAnsiTheme="minorHAnsi"/>
+        </w:rPr>
+        <w:t xml:space="preserve"> </w:t>
+      </w:r>
+      <w:r>
+        <w:rPr>
+          <w:rFonts w:asciiTheme="minorHAnsi" w:hAnsiTheme="minorHAnsi"/>
+        </w:rPr>
+        <w:t xml:space="preserve">values. </w:t>
       </w:r>
     </w:p>
     <w:p>
@@ -2678,11 +2744,6 @@
     </w:p>
     <w:p>
       <w:pPr>
-        <w:pStyle w:val="ListParagraph"/>
-        <w:numPr>
-          <w:ilvl w:val="0"/>
-          <w:numId w:val="32"/>
-        </w:numPr>
         <w:rPr>
           <w:rFonts w:asciiTheme="minorHAnsi" w:hAnsiTheme="minorHAnsi"/>
           <w:i/>
@@ -2694,7 +2755,13 @@
           <w:rFonts w:asciiTheme="minorHAnsi" w:hAnsiTheme="minorHAnsi"/>
         </w:rPr>
         <w:lastRenderedPageBreak/>
-        <w:t xml:space="preserve">Calculate the manipulator </w:t>
+        <w:t xml:space="preserve">2. </w:t>
+      </w:r>
+      <w:r>
+        <w:rPr>
+          <w:rFonts w:asciiTheme="minorHAnsi" w:hAnsiTheme="minorHAnsi"/>
+        </w:rPr>
+        <w:t xml:space="preserve"> Calculate the manipulator </w:t>
       </w:r>
       <w:proofErr w:type="spellStart"/>
       <w:r>
@@ -2750,8 +2817,8 @@
       <w:pPr>
         <w:pStyle w:val="ListParagraph"/>
         <w:numPr>
-          <w:ilvl w:val="1"/>
-          <w:numId w:val="32"/>
+          <w:ilvl w:val="0"/>
+          <w:numId w:val="34"/>
         </w:numPr>
         <w:rPr>
           <w:rFonts w:asciiTheme="minorHAnsi" w:hAnsiTheme="minorHAnsi"/>
@@ -2810,8 +2877,8 @@
       <w:pPr>
         <w:pStyle w:val="ListParagraph"/>
         <w:numPr>
-          <w:ilvl w:val="1"/>
-          <w:numId w:val="32"/>
+          <w:ilvl w:val="0"/>
+          <w:numId w:val="34"/>
         </w:numPr>
         <w:rPr>
           <w:rFonts w:asciiTheme="minorHAnsi" w:hAnsiTheme="minorHAnsi"/>
@@ -2821,13 +2888,79 @@
         <w:rPr>
           <w:rFonts w:asciiTheme="minorHAnsi" w:hAnsiTheme="minorHAnsi"/>
         </w:rPr>
-        <w:t xml:space="preserve">Write out the J values.  Calculate the cross products. </w:t>
+        <w:t xml:space="preserve">Write out the </w:t>
+      </w:r>
+      <w:proofErr w:type="spellStart"/>
+      <w:r>
+        <w:rPr>
+          <w:rFonts w:asciiTheme="minorHAnsi" w:hAnsiTheme="minorHAnsi"/>
+        </w:rPr>
+        <w:t>z</w:t>
+      </w:r>
+      <w:r>
+        <w:rPr>
+          <w:rFonts w:asciiTheme="minorHAnsi" w:hAnsiTheme="minorHAnsi"/>
+          <w:vertAlign w:val="subscript"/>
+        </w:rPr>
+        <w:t>i</w:t>
+      </w:r>
+      <w:proofErr w:type="spellEnd"/>
+      <w:r>
+        <w:rPr>
+          <w:rFonts w:asciiTheme="minorHAnsi" w:hAnsiTheme="minorHAnsi"/>
+        </w:rPr>
+        <w:t xml:space="preserve"> and </w:t>
+      </w:r>
+      <w:proofErr w:type="spellStart"/>
+      <w:r>
+        <w:rPr>
+          <w:rFonts w:asciiTheme="minorHAnsi" w:hAnsiTheme="minorHAnsi"/>
+        </w:rPr>
+        <w:t>o</w:t>
+      </w:r>
+      <w:r>
+        <w:rPr>
+          <w:rFonts w:asciiTheme="minorHAnsi" w:hAnsiTheme="minorHAnsi"/>
+          <w:vertAlign w:val="subscript"/>
+        </w:rPr>
+        <w:t>i</w:t>
+      </w:r>
+      <w:proofErr w:type="spellEnd"/>
+      <w:r>
+        <w:rPr>
+          <w:rFonts w:asciiTheme="minorHAnsi" w:hAnsiTheme="minorHAnsi"/>
+        </w:rPr>
+        <w:t xml:space="preserve"> </w:t>
       </w:r>
       <w:r>
         <w:rPr>
           <w:rFonts w:asciiTheme="minorHAnsi" w:hAnsiTheme="minorHAnsi"/>
         </w:rPr>
-        <w:t>You may use your previous calculations for the A and T matrices.</w:t>
+        <w:t xml:space="preserve">values.  </w:t>
+      </w:r>
+    </w:p>
+    <w:p>
+      <w:pPr>
+        <w:pStyle w:val="ListParagraph"/>
+        <w:numPr>
+          <w:ilvl w:val="0"/>
+          <w:numId w:val="34"/>
+        </w:numPr>
+        <w:rPr>
+          <w:rFonts w:asciiTheme="minorHAnsi" w:hAnsiTheme="minorHAnsi"/>
+        </w:rPr>
+      </w:pPr>
+      <w:r>
+        <w:rPr>
+          <w:rFonts w:asciiTheme="minorHAnsi" w:hAnsiTheme="minorHAnsi"/>
+        </w:rPr>
+        <w:t>C</w:t>
+      </w:r>
+      <w:r>
+        <w:rPr>
+          <w:rFonts w:asciiTheme="minorHAnsi" w:hAnsiTheme="minorHAnsi"/>
+        </w:rPr>
+        <w:t>alculate the cross products. You may use your previous calculations for the A and T matrices.</w:t>
       </w:r>
     </w:p>
     <w:p>
@@ -3198,15 +3331,37 @@
                     </m:r>
                   </m:e>
                   <m:e>
-                    <m:r>
-                      <m:rPr>
-                        <m:sty m:val="p"/>
-                      </m:rPr>
-                      <w:rPr>
-                        <w:rFonts w:ascii="Cambria Math" w:hAnsi="Cambria Math"/>
-                      </w:rPr>
-                      <m:t>d1</m:t>
-                    </m:r>
+                    <m:sSub>
+                      <m:sSubPr>
+                        <m:ctrlPr>
+                          <w:rPr>
+                            <w:rFonts w:ascii="Cambria Math" w:hAnsi="Cambria Math"/>
+                          </w:rPr>
+                        </m:ctrlPr>
+                      </m:sSubPr>
+                      <m:e>
+                        <m:r>
+                          <m:rPr>
+                            <m:sty m:val="p"/>
+                          </m:rPr>
+                          <w:rPr>
+                            <w:rFonts w:ascii="Cambria Math" w:hAnsi="Cambria Math"/>
+                          </w:rPr>
+                          <m:t>d</m:t>
+                        </m:r>
+                      </m:e>
+                      <m:sub>
+                        <m:r>
+                          <m:rPr>
+                            <m:sty m:val="p"/>
+                          </m:rPr>
+                          <w:rPr>
+                            <w:rFonts w:ascii="Cambria Math" w:hAnsi="Cambria Math"/>
+                          </w:rPr>
+                          <m:t>1</m:t>
+                        </m:r>
+                      </m:sub>
+                    </m:sSub>
                   </m:e>
                 </m:mr>
                 <m:mr>
@@ -3533,30 +3688,74 @@
                     </m:r>
                   </m:e>
                   <m:e>
-                    <m:r>
-                      <m:rPr>
-                        <m:sty m:val="p"/>
-                      </m:rPr>
-                      <w:rPr>
-                        <w:rFonts w:ascii="Cambria Math" w:hAnsi="Cambria Math"/>
-                      </w:rPr>
-                      <m:t>d1</m:t>
-                    </m:r>
+                    <m:sSub>
+                      <m:sSubPr>
+                        <m:ctrlPr>
+                          <w:rPr>
+                            <w:rFonts w:ascii="Cambria Math" w:hAnsi="Cambria Math"/>
+                          </w:rPr>
+                        </m:ctrlPr>
+                      </m:sSubPr>
+                      <m:e>
+                        <m:r>
+                          <m:rPr>
+                            <m:sty m:val="p"/>
+                          </m:rPr>
+                          <w:rPr>
+                            <w:rFonts w:ascii="Cambria Math" w:hAnsi="Cambria Math"/>
+                          </w:rPr>
+                          <m:t>d</m:t>
+                        </m:r>
+                      </m:e>
+                      <m:sub>
+                        <m:r>
+                          <m:rPr>
+                            <m:sty m:val="p"/>
+                          </m:rPr>
+                          <w:rPr>
+                            <w:rFonts w:ascii="Cambria Math" w:hAnsi="Cambria Math"/>
+                          </w:rPr>
+                          <m:t>1</m:t>
+                        </m:r>
+                      </m:sub>
+                    </m:sSub>
                     <m:r>
                       <w:rPr>
                         <w:rFonts w:ascii="Cambria Math" w:hAnsi="Cambria Math"/>
                       </w:rPr>
                       <m:t>+</m:t>
                     </m:r>
-                    <m:r>
-                      <m:rPr>
-                        <m:sty m:val="p"/>
-                      </m:rPr>
-                      <w:rPr>
-                        <w:rFonts w:ascii="Cambria Math" w:hAnsi="Cambria Math"/>
-                      </w:rPr>
-                      <m:t>q2</m:t>
-                    </m:r>
+                    <m:sSub>
+                      <m:sSubPr>
+                        <m:ctrlPr>
+                          <w:rPr>
+                            <w:rFonts w:ascii="Cambria Math" w:hAnsi="Cambria Math"/>
+                          </w:rPr>
+                        </m:ctrlPr>
+                      </m:sSubPr>
+                      <m:e>
+                        <m:r>
+                          <m:rPr>
+                            <m:sty m:val="p"/>
+                          </m:rPr>
+                          <w:rPr>
+                            <w:rFonts w:ascii="Cambria Math" w:hAnsi="Cambria Math"/>
+                          </w:rPr>
+                          <m:t>q</m:t>
+                        </m:r>
+                      </m:e>
+                      <m:sub>
+                        <m:r>
+                          <m:rPr>
+                            <m:sty m:val="p"/>
+                          </m:rPr>
+                          <w:rPr>
+                            <w:rFonts w:ascii="Cambria Math" w:hAnsi="Cambria Math"/>
+                          </w:rPr>
+                          <m:t>2</m:t>
+                        </m:r>
+                      </m:sub>
+                    </m:sSub>
                   </m:e>
                 </m:mr>
                 <m:mr>
@@ -3771,15 +3970,43 @@
                       </w:rPr>
                       <m:t>-</m:t>
                     </m:r>
-                    <m:r>
-                      <m:rPr>
-                        <m:sty m:val="p"/>
-                      </m:rPr>
-                      <w:rPr>
-                        <w:rFonts w:ascii="Cambria Math" w:hAnsi="Cambria Math"/>
-                      </w:rPr>
-                      <m:t>q3</m:t>
-                    </m:r>
+                    <m:sSub>
+                      <m:sSubPr>
+                        <m:ctrlPr>
+                          <w:rPr>
+                            <w:rFonts w:ascii="Cambria Math" w:hAnsi="Cambria Math"/>
+                          </w:rPr>
+                        </m:ctrlPr>
+                      </m:sSubPr>
+                      <m:e>
+                        <m:r>
+                          <m:rPr>
+                            <m:sty m:val="p"/>
+                          </m:rPr>
+                          <w:rPr>
+                            <w:rFonts w:ascii="Cambria Math" w:hAnsi="Cambria Math"/>
+                          </w:rPr>
+                          <m:t>q</m:t>
+                        </m:r>
+                        <m:ctrlPr>
+                          <w:rPr>
+                            <w:rFonts w:ascii="Cambria Math" w:hAnsi="Cambria Math"/>
+                            <w:i/>
+                          </w:rPr>
+                        </m:ctrlPr>
+                      </m:e>
+                      <m:sub>
+                        <m:r>
+                          <m:rPr>
+                            <m:sty m:val="p"/>
+                          </m:rPr>
+                          <w:rPr>
+                            <w:rFonts w:ascii="Cambria Math" w:hAnsi="Cambria Math"/>
+                          </w:rPr>
+                          <m:t>3</m:t>
+                        </m:r>
+                      </m:sub>
+                    </m:sSub>
                     <m:sSub>
                       <m:sSubPr>
                         <m:ctrlPr>
@@ -3889,15 +4116,37 @@
                     </m:sSub>
                   </m:e>
                   <m:e>
-                    <m:r>
-                      <m:rPr>
-                        <m:sty m:val="p"/>
-                      </m:rPr>
-                      <w:rPr>
-                        <w:rFonts w:ascii="Cambria Math" w:hAnsi="Cambria Math"/>
-                      </w:rPr>
-                      <m:t>q3</m:t>
-                    </m:r>
+                    <m:sSub>
+                      <m:sSubPr>
+                        <m:ctrlPr>
+                          <w:rPr>
+                            <w:rFonts w:ascii="Cambria Math" w:hAnsi="Cambria Math"/>
+                          </w:rPr>
+                        </m:ctrlPr>
+                      </m:sSubPr>
+                      <m:e>
+                        <m:r>
+                          <m:rPr>
+                            <m:sty m:val="p"/>
+                          </m:rPr>
+                          <w:rPr>
+                            <w:rFonts w:ascii="Cambria Math" w:hAnsi="Cambria Math"/>
+                          </w:rPr>
+                          <m:t>q</m:t>
+                        </m:r>
+                      </m:e>
+                      <m:sub>
+                        <m:r>
+                          <m:rPr>
+                            <m:sty m:val="p"/>
+                          </m:rPr>
+                          <w:rPr>
+                            <w:rFonts w:ascii="Cambria Math" w:hAnsi="Cambria Math"/>
+                          </w:rPr>
+                          <m:t>3</m:t>
+                        </m:r>
+                      </m:sub>
+                    </m:sSub>
                     <m:sSub>
                       <m:sSubPr>
                         <m:ctrlPr>
@@ -3957,30 +4206,74 @@
                     </m:r>
                   </m:e>
                   <m:e>
-                    <m:r>
-                      <m:rPr>
-                        <m:sty m:val="p"/>
-                      </m:rPr>
-                      <w:rPr>
-                        <w:rFonts w:ascii="Cambria Math" w:hAnsi="Cambria Math"/>
-                      </w:rPr>
-                      <m:t>d1</m:t>
-                    </m:r>
+                    <m:sSub>
+                      <m:sSubPr>
+                        <m:ctrlPr>
+                          <w:rPr>
+                            <w:rFonts w:ascii="Cambria Math" w:hAnsi="Cambria Math"/>
+                          </w:rPr>
+                        </m:ctrlPr>
+                      </m:sSubPr>
+                      <m:e>
+                        <m:r>
+                          <m:rPr>
+                            <m:sty m:val="p"/>
+                          </m:rPr>
+                          <w:rPr>
+                            <w:rFonts w:ascii="Cambria Math" w:hAnsi="Cambria Math"/>
+                          </w:rPr>
+                          <m:t>d</m:t>
+                        </m:r>
+                      </m:e>
+                      <m:sub>
+                        <m:r>
+                          <m:rPr>
+                            <m:sty m:val="p"/>
+                          </m:rPr>
+                          <w:rPr>
+                            <w:rFonts w:ascii="Cambria Math" w:hAnsi="Cambria Math"/>
+                          </w:rPr>
+                          <m:t>1</m:t>
+                        </m:r>
+                      </m:sub>
+                    </m:sSub>
                     <m:r>
                       <w:rPr>
                         <w:rFonts w:ascii="Cambria Math" w:hAnsi="Cambria Math"/>
                       </w:rPr>
                       <m:t>+</m:t>
                     </m:r>
-                    <m:r>
-                      <m:rPr>
-                        <m:sty m:val="p"/>
-                      </m:rPr>
-                      <w:rPr>
-                        <w:rFonts w:ascii="Cambria Math" w:hAnsi="Cambria Math"/>
-                      </w:rPr>
-                      <m:t>q2</m:t>
-                    </m:r>
+                    <m:sSub>
+                      <m:sSubPr>
+                        <m:ctrlPr>
+                          <w:rPr>
+                            <w:rFonts w:ascii="Cambria Math" w:hAnsi="Cambria Math"/>
+                          </w:rPr>
+                        </m:ctrlPr>
+                      </m:sSubPr>
+                      <m:e>
+                        <m:r>
+                          <m:rPr>
+                            <m:sty m:val="p"/>
+                          </m:rPr>
+                          <w:rPr>
+                            <w:rFonts w:ascii="Cambria Math" w:hAnsi="Cambria Math"/>
+                          </w:rPr>
+                          <m:t>q</m:t>
+                        </m:r>
+                      </m:e>
+                      <m:sub>
+                        <m:r>
+                          <m:rPr>
+                            <m:sty m:val="p"/>
+                          </m:rPr>
+                          <w:rPr>
+                            <w:rFonts w:ascii="Cambria Math" w:hAnsi="Cambria Math"/>
+                          </w:rPr>
+                          <m:t>2</m:t>
+                        </m:r>
+                      </m:sub>
+                    </m:sSub>
                   </m:e>
                 </m:mr>
                 <m:mr>
@@ -4282,15 +4575,43 @@
                       </w:rPr>
                       <m:t>-</m:t>
                     </m:r>
-                    <m:r>
-                      <m:rPr>
-                        <m:sty m:val="p"/>
-                      </m:rPr>
-                      <w:rPr>
-                        <w:rFonts w:ascii="Cambria Math" w:hAnsi="Cambria Math"/>
-                      </w:rPr>
-                      <m:t>q3</m:t>
-                    </m:r>
+                    <m:sSub>
+                      <m:sSubPr>
+                        <m:ctrlPr>
+                          <w:rPr>
+                            <w:rFonts w:ascii="Cambria Math" w:hAnsi="Cambria Math"/>
+                          </w:rPr>
+                        </m:ctrlPr>
+                      </m:sSubPr>
+                      <m:e>
+                        <m:r>
+                          <m:rPr>
+                            <m:sty m:val="p"/>
+                          </m:rPr>
+                          <w:rPr>
+                            <w:rFonts w:ascii="Cambria Math" w:hAnsi="Cambria Math"/>
+                          </w:rPr>
+                          <m:t>q</m:t>
+                        </m:r>
+                        <m:ctrlPr>
+                          <w:rPr>
+                            <w:rFonts w:ascii="Cambria Math" w:hAnsi="Cambria Math"/>
+                            <w:i/>
+                          </w:rPr>
+                        </m:ctrlPr>
+                      </m:e>
+                      <m:sub>
+                        <m:r>
+                          <m:rPr>
+                            <m:sty m:val="p"/>
+                          </m:rPr>
+                          <w:rPr>
+                            <w:rFonts w:ascii="Cambria Math" w:hAnsi="Cambria Math"/>
+                          </w:rPr>
+                          <m:t>3</m:t>
+                        </m:r>
+                      </m:sub>
+                    </m:sSub>
                     <m:sSub>
                       <m:sSubPr>
                         <m:ctrlPr>
@@ -4499,15 +4820,37 @@
                     </m:sSub>
                   </m:e>
                   <m:e>
-                    <m:r>
-                      <m:rPr>
-                        <m:sty m:val="p"/>
-                      </m:rPr>
-                      <w:rPr>
-                        <w:rFonts w:ascii="Cambria Math" w:hAnsi="Cambria Math"/>
-                      </w:rPr>
-                      <m:t>q3</m:t>
-                    </m:r>
+                    <m:sSub>
+                      <m:sSubPr>
+                        <m:ctrlPr>
+                          <w:rPr>
+                            <w:rFonts w:ascii="Cambria Math" w:hAnsi="Cambria Math"/>
+                          </w:rPr>
+                        </m:ctrlPr>
+                      </m:sSubPr>
+                      <m:e>
+                        <m:r>
+                          <m:rPr>
+                            <m:sty m:val="p"/>
+                          </m:rPr>
+                          <w:rPr>
+                            <w:rFonts w:ascii="Cambria Math" w:hAnsi="Cambria Math"/>
+                          </w:rPr>
+                          <m:t>q</m:t>
+                        </m:r>
+                      </m:e>
+                      <m:sub>
+                        <m:r>
+                          <m:rPr>
+                            <m:sty m:val="p"/>
+                          </m:rPr>
+                          <w:rPr>
+                            <w:rFonts w:ascii="Cambria Math" w:hAnsi="Cambria Math"/>
+                          </w:rPr>
+                          <m:t>3</m:t>
+                        </m:r>
+                      </m:sub>
+                    </m:sSub>
                     <m:sSub>
                       <m:sSubPr>
                         <m:ctrlPr>
@@ -4629,30 +4972,74 @@
                     </m:sSub>
                   </m:e>
                   <m:e>
-                    <m:r>
-                      <m:rPr>
-                        <m:sty m:val="p"/>
-                      </m:rPr>
-                      <w:rPr>
-                        <w:rFonts w:ascii="Cambria Math" w:hAnsi="Cambria Math"/>
-                      </w:rPr>
-                      <m:t>d1</m:t>
-                    </m:r>
+                    <m:sSub>
+                      <m:sSubPr>
+                        <m:ctrlPr>
+                          <w:rPr>
+                            <w:rFonts w:ascii="Cambria Math" w:hAnsi="Cambria Math"/>
+                          </w:rPr>
+                        </m:ctrlPr>
+                      </m:sSubPr>
+                      <m:e>
+                        <m:r>
+                          <m:rPr>
+                            <m:sty m:val="p"/>
+                          </m:rPr>
+                          <w:rPr>
+                            <w:rFonts w:ascii="Cambria Math" w:hAnsi="Cambria Math"/>
+                          </w:rPr>
+                          <m:t>d</m:t>
+                        </m:r>
+                      </m:e>
+                      <m:sub>
+                        <m:r>
+                          <m:rPr>
+                            <m:sty m:val="p"/>
+                          </m:rPr>
+                          <w:rPr>
+                            <w:rFonts w:ascii="Cambria Math" w:hAnsi="Cambria Math"/>
+                          </w:rPr>
+                          <m:t>1</m:t>
+                        </m:r>
+                      </m:sub>
+                    </m:sSub>
                     <m:r>
                       <w:rPr>
                         <w:rFonts w:ascii="Cambria Math" w:hAnsi="Cambria Math"/>
                       </w:rPr>
                       <m:t>+</m:t>
                     </m:r>
-                    <m:r>
-                      <m:rPr>
-                        <m:sty m:val="p"/>
-                      </m:rPr>
-                      <w:rPr>
-                        <w:rFonts w:ascii="Cambria Math" w:hAnsi="Cambria Math"/>
-                      </w:rPr>
-                      <m:t>q2</m:t>
-                    </m:r>
+                    <m:sSub>
+                      <m:sSubPr>
+                        <m:ctrlPr>
+                          <w:rPr>
+                            <w:rFonts w:ascii="Cambria Math" w:hAnsi="Cambria Math"/>
+                          </w:rPr>
+                        </m:ctrlPr>
+                      </m:sSubPr>
+                      <m:e>
+                        <m:r>
+                          <m:rPr>
+                            <m:sty m:val="p"/>
+                          </m:rPr>
+                          <w:rPr>
+                            <w:rFonts w:ascii="Cambria Math" w:hAnsi="Cambria Math"/>
+                          </w:rPr>
+                          <m:t>q</m:t>
+                        </m:r>
+                      </m:e>
+                      <m:sub>
+                        <m:r>
+                          <m:rPr>
+                            <m:sty m:val="p"/>
+                          </m:rPr>
+                          <w:rPr>
+                            <w:rFonts w:ascii="Cambria Math" w:hAnsi="Cambria Math"/>
+                          </w:rPr>
+                          <m:t>2</m:t>
+                        </m:r>
+                      </m:sub>
+                    </m:sSub>
                   </m:e>
                 </m:mr>
                 <m:mr>
@@ -5189,15 +5576,43 @@
                       </w:rPr>
                       <m:t>-</m:t>
                     </m:r>
-                    <m:r>
-                      <m:rPr>
-                        <m:sty m:val="p"/>
-                      </m:rPr>
-                      <w:rPr>
-                        <w:rFonts w:ascii="Cambria Math" w:hAnsi="Cambria Math"/>
-                      </w:rPr>
-                      <m:t>q3</m:t>
-                    </m:r>
+                    <m:sSub>
+                      <m:sSubPr>
+                        <m:ctrlPr>
+                          <w:rPr>
+                            <w:rFonts w:ascii="Cambria Math" w:hAnsi="Cambria Math"/>
+                          </w:rPr>
+                        </m:ctrlPr>
+                      </m:sSubPr>
+                      <m:e>
+                        <m:r>
+                          <m:rPr>
+                            <m:sty m:val="p"/>
+                          </m:rPr>
+                          <w:rPr>
+                            <w:rFonts w:ascii="Cambria Math" w:hAnsi="Cambria Math"/>
+                          </w:rPr>
+                          <m:t>q</m:t>
+                        </m:r>
+                        <m:ctrlPr>
+                          <w:rPr>
+                            <w:rFonts w:ascii="Cambria Math" w:hAnsi="Cambria Math"/>
+                            <w:i/>
+                          </w:rPr>
+                        </m:ctrlPr>
+                      </m:e>
+                      <m:sub>
+                        <m:r>
+                          <m:rPr>
+                            <m:sty m:val="p"/>
+                          </m:rPr>
+                          <w:rPr>
+                            <w:rFonts w:ascii="Cambria Math" w:hAnsi="Cambria Math"/>
+                          </w:rPr>
+                          <m:t>3</m:t>
+                        </m:r>
+                      </m:sub>
+                    </m:sSub>
                     <m:sSub>
                       <m:sSubPr>
                         <m:ctrlPr>
@@ -5629,15 +6044,37 @@
                     </m:sSub>
                   </m:e>
                   <m:e>
-                    <m:r>
-                      <m:rPr>
-                        <m:sty m:val="p"/>
-                      </m:rPr>
-                      <w:rPr>
-                        <w:rFonts w:ascii="Cambria Math" w:hAnsi="Cambria Math"/>
-                      </w:rPr>
-                      <m:t>q3</m:t>
-                    </m:r>
+                    <m:sSub>
+                      <m:sSubPr>
+                        <m:ctrlPr>
+                          <w:rPr>
+                            <w:rFonts w:ascii="Cambria Math" w:hAnsi="Cambria Math"/>
+                          </w:rPr>
+                        </m:ctrlPr>
+                      </m:sSubPr>
+                      <m:e>
+                        <m:r>
+                          <m:rPr>
+                            <m:sty m:val="p"/>
+                          </m:rPr>
+                          <w:rPr>
+                            <w:rFonts w:ascii="Cambria Math" w:hAnsi="Cambria Math"/>
+                          </w:rPr>
+                          <m:t>q</m:t>
+                        </m:r>
+                      </m:e>
+                      <m:sub>
+                        <m:r>
+                          <m:rPr>
+                            <m:sty m:val="p"/>
+                          </m:rPr>
+                          <w:rPr>
+                            <w:rFonts w:ascii="Cambria Math" w:hAnsi="Cambria Math"/>
+                          </w:rPr>
+                          <m:t>3</m:t>
+                        </m:r>
+                      </m:sub>
+                    </m:sSub>
                     <m:sSub>
                       <m:sSubPr>
                         <m:ctrlPr>
@@ -5852,30 +6289,74 @@
                     </m:sSub>
                   </m:e>
                   <m:e>
-                    <m:r>
-                      <m:rPr>
-                        <m:sty m:val="p"/>
-                      </m:rPr>
-                      <w:rPr>
-                        <w:rFonts w:ascii="Cambria Math" w:hAnsi="Cambria Math"/>
-                      </w:rPr>
-                      <m:t>d1</m:t>
-                    </m:r>
+                    <m:sSub>
+                      <m:sSubPr>
+                        <m:ctrlPr>
+                          <w:rPr>
+                            <w:rFonts w:ascii="Cambria Math" w:hAnsi="Cambria Math"/>
+                          </w:rPr>
+                        </m:ctrlPr>
+                      </m:sSubPr>
+                      <m:e>
+                        <m:r>
+                          <m:rPr>
+                            <m:sty m:val="p"/>
+                          </m:rPr>
+                          <w:rPr>
+                            <w:rFonts w:ascii="Cambria Math" w:hAnsi="Cambria Math"/>
+                          </w:rPr>
+                          <m:t>d</m:t>
+                        </m:r>
+                      </m:e>
+                      <m:sub>
+                        <m:r>
+                          <m:rPr>
+                            <m:sty m:val="p"/>
+                          </m:rPr>
+                          <w:rPr>
+                            <w:rFonts w:ascii="Cambria Math" w:hAnsi="Cambria Math"/>
+                          </w:rPr>
+                          <m:t>1</m:t>
+                        </m:r>
+                      </m:sub>
+                    </m:sSub>
                     <m:r>
                       <w:rPr>
                         <w:rFonts w:ascii="Cambria Math" w:hAnsi="Cambria Math"/>
                       </w:rPr>
                       <m:t>+</m:t>
                     </m:r>
-                    <m:r>
-                      <m:rPr>
-                        <m:sty m:val="p"/>
-                      </m:rPr>
-                      <w:rPr>
-                        <w:rFonts w:ascii="Cambria Math" w:hAnsi="Cambria Math"/>
-                      </w:rPr>
-                      <m:t>q2</m:t>
-                    </m:r>
+                    <m:sSub>
+                      <m:sSubPr>
+                        <m:ctrlPr>
+                          <w:rPr>
+                            <w:rFonts w:ascii="Cambria Math" w:hAnsi="Cambria Math"/>
+                          </w:rPr>
+                        </m:ctrlPr>
+                      </m:sSubPr>
+                      <m:e>
+                        <m:r>
+                          <m:rPr>
+                            <m:sty m:val="p"/>
+                          </m:rPr>
+                          <w:rPr>
+                            <w:rFonts w:ascii="Cambria Math" w:hAnsi="Cambria Math"/>
+                          </w:rPr>
+                          <m:t>q</m:t>
+                        </m:r>
+                      </m:e>
+                      <m:sub>
+                        <m:r>
+                          <m:rPr>
+                            <m:sty m:val="p"/>
+                          </m:rPr>
+                          <w:rPr>
+                            <w:rFonts w:ascii="Cambria Math" w:hAnsi="Cambria Math"/>
+                          </w:rPr>
+                          <m:t>2</m:t>
+                        </m:r>
+                      </m:sub>
+                    </m:sSub>
                   </m:e>
                 </m:mr>
                 <m:mr>
@@ -5921,7 +6402,8 @@
     <w:p>
       <w:pPr>
         <w:rPr>
-          <w:sz w:val="20"/>
+          <w:sz w:val="22"/>
+          <w:szCs w:val="22"/>
         </w:rPr>
       </w:pPr>
       <m:oMathPara>
@@ -5935,7 +6417,8 @@
                 <w:rPr>
                   <w:rFonts w:ascii="Cambria Math" w:hAnsi="Cambria Math"/>
                   <w:i/>
-                  <w:sz w:val="18"/>
+                  <w:sz w:val="22"/>
+                  <w:szCs w:val="22"/>
                 </w:rPr>
               </m:ctrlPr>
             </m:sSubSupPr>
@@ -5943,7 +6426,8 @@
               <m:r>
                 <w:rPr>
                   <w:rFonts w:ascii="Cambria Math" w:hAnsi="Cambria Math"/>
-                  <w:sz w:val="18"/>
+                  <w:sz w:val="22"/>
+                  <w:szCs w:val="22"/>
                 </w:rPr>
                 <m:t>T</m:t>
               </m:r>
@@ -5952,7 +6436,8 @@
               <m:r>
                 <w:rPr>
                   <w:rFonts w:ascii="Cambria Math" w:hAnsi="Cambria Math"/>
-                  <w:sz w:val="18"/>
+                  <w:sz w:val="22"/>
+                  <w:szCs w:val="22"/>
                 </w:rPr>
                 <m:t>6</m:t>
               </m:r>
@@ -5961,7 +6446,8 @@
               <m:r>
                 <w:rPr>
                   <w:rFonts w:ascii="Cambria Math" w:hAnsi="Cambria Math"/>
-                  <w:sz w:val="18"/>
+                  <w:sz w:val="22"/>
+                  <w:szCs w:val="22"/>
                 </w:rPr>
                 <m:t>0</m:t>
               </m:r>
@@ -5970,7 +6456,8 @@
           <m:r>
             <w:rPr>
               <w:rFonts w:ascii="Cambria Math" w:hAnsi="Cambria Math"/>
-              <w:sz w:val="18"/>
+              <w:sz w:val="22"/>
+              <w:szCs w:val="22"/>
             </w:rPr>
             <m:t>=</m:t>
           </m:r>
@@ -5982,7 +6469,8 @@
                 <w:rPr>
                   <w:rFonts w:ascii="Cambria Math" w:hAnsi="Cambria Math"/>
                   <w:i/>
-                  <w:sz w:val="18"/>
+                  <w:sz w:val="22"/>
+                  <w:szCs w:val="22"/>
                 </w:rPr>
               </m:ctrlPr>
             </m:dPr>
@@ -5993,7 +6481,8 @@
                 </m:rPr>
                 <w:rPr>
                   <w:rFonts w:ascii="Lucida Grande" w:hAnsi="Lucida Grande" w:cs="Lucida Grande"/>
-                  <w:sz w:val="18"/>
+                  <w:sz w:val="22"/>
+                  <w:szCs w:val="22"/>
                 </w:rPr>
                 <m:t>⁠⁠⁠</m:t>
               </m:r>
@@ -6011,7 +6500,8 @@
                   <m:ctrlPr>
                     <w:rPr>
                       <w:rFonts w:ascii="Cambria Math" w:hAnsi="Cambria Math"/>
-                      <w:sz w:val="18"/>
+                      <w:sz w:val="22"/>
+                      <w:szCs w:val="22"/>
                     </w:rPr>
                   </m:ctrlPr>
                 </m:mPr>
@@ -6022,18 +6512,20 @@
                         <m:ctrlPr>
                           <w:rPr>
                             <w:rFonts w:ascii="Cambria Math" w:hAnsi="Cambria Math"/>
-                            <w:sz w:val="18"/>
-                          </w:rPr>
-                        </m:ctrlPr>
-                      </m:sSubPr>
-                      <m:e>
-                        <m:r>
-                          <m:rPr>
-                            <m:sty m:val="p"/>
-                          </m:rPr>
-                          <w:rPr>
-                            <w:rFonts w:ascii="Cambria Math" w:hAnsi="Cambria Math"/>
-                            <w:sz w:val="18"/>
+                            <w:sz w:val="22"/>
+                            <w:szCs w:val="22"/>
+                          </w:rPr>
+                        </m:ctrlPr>
+                      </m:sSubPr>
+                      <m:e>
+                        <m:r>
+                          <m:rPr>
+                            <m:sty m:val="p"/>
+                          </m:rPr>
+                          <w:rPr>
+                            <w:rFonts w:ascii="Cambria Math" w:hAnsi="Cambria Math"/>
+                            <w:sz w:val="22"/>
+                            <w:szCs w:val="22"/>
                           </w:rPr>
                           <m:t>c</m:t>
                         </m:r>
@@ -6045,7 +6537,8 @@
                           </m:rPr>
                           <w:rPr>
                             <w:rFonts w:ascii="Cambria Math" w:hAnsi="Cambria Math"/>
-                            <w:sz w:val="18"/>
+                            <w:sz w:val="22"/>
+                            <w:szCs w:val="22"/>
                           </w:rPr>
                           <m:t>6</m:t>
                         </m:r>
@@ -6056,18 +6549,20 @@
                         <m:ctrlPr>
                           <w:rPr>
                             <w:rFonts w:ascii="Cambria Math" w:hAnsi="Cambria Math"/>
-                            <w:sz w:val="18"/>
-                          </w:rPr>
-                        </m:ctrlPr>
-                      </m:sSubPr>
-                      <m:e>
-                        <m:r>
-                          <m:rPr>
-                            <m:sty m:val="p"/>
-                          </m:rPr>
-                          <w:rPr>
-                            <w:rFonts w:ascii="Cambria Math" w:hAnsi="Cambria Math"/>
-                            <w:sz w:val="18"/>
+                            <w:sz w:val="22"/>
+                            <w:szCs w:val="22"/>
+                          </w:rPr>
+                        </m:ctrlPr>
+                      </m:sSubPr>
+                      <m:e>
+                        <m:r>
+                          <m:rPr>
+                            <m:sty m:val="p"/>
+                          </m:rPr>
+                          <w:rPr>
+                            <w:rFonts w:ascii="Cambria Math" w:hAnsi="Cambria Math"/>
+                            <w:sz w:val="22"/>
+                            <w:szCs w:val="22"/>
                           </w:rPr>
                           <m:t>s</m:t>
                         </m:r>
@@ -6079,7 +6574,8 @@
                           </m:rPr>
                           <w:rPr>
                             <w:rFonts w:ascii="Cambria Math" w:hAnsi="Cambria Math"/>
-                            <w:sz w:val="18"/>
+                            <w:sz w:val="22"/>
+                            <w:szCs w:val="22"/>
                           </w:rPr>
                           <m:t>1</m:t>
                         </m:r>
@@ -6090,18 +6586,20 @@
                         <m:ctrlPr>
                           <w:rPr>
                             <w:rFonts w:ascii="Cambria Math" w:hAnsi="Cambria Math"/>
-                            <w:sz w:val="18"/>
-                          </w:rPr>
-                        </m:ctrlPr>
-                      </m:sSubPr>
-                      <m:e>
-                        <m:r>
-                          <m:rPr>
-                            <m:sty m:val="p"/>
-                          </m:rPr>
-                          <w:rPr>
-                            <w:rFonts w:ascii="Cambria Math" w:hAnsi="Cambria Math"/>
-                            <w:sz w:val="18"/>
+                            <w:sz w:val="22"/>
+                            <w:szCs w:val="22"/>
+                          </w:rPr>
+                        </m:ctrlPr>
+                      </m:sSubPr>
+                      <m:e>
+                        <m:r>
+                          <m:rPr>
+                            <m:sty m:val="p"/>
+                          </m:rPr>
+                          <w:rPr>
+                            <w:rFonts w:ascii="Cambria Math" w:hAnsi="Cambria Math"/>
+                            <w:sz w:val="22"/>
+                            <w:szCs w:val="22"/>
                           </w:rPr>
                           <m:t>s</m:t>
                         </m:r>
@@ -6113,7 +6611,8 @@
                           </m:rPr>
                           <w:rPr>
                             <w:rFonts w:ascii="Cambria Math" w:hAnsi="Cambria Math"/>
-                            <w:sz w:val="18"/>
+                            <w:sz w:val="22"/>
+                            <w:szCs w:val="22"/>
                           </w:rPr>
                           <m:t>5</m:t>
                         </m:r>
@@ -6122,7 +6621,8 @@
                     <m:r>
                       <w:rPr>
                         <w:rFonts w:ascii="Cambria Math" w:hAnsi="Cambria Math"/>
-                        <w:sz w:val="18"/>
+                        <w:sz w:val="22"/>
+                        <w:szCs w:val="22"/>
                       </w:rPr>
                       <m:t>+</m:t>
                     </m:r>
@@ -6131,18 +6631,20 @@
                         <m:ctrlPr>
                           <w:rPr>
                             <w:rFonts w:ascii="Cambria Math" w:hAnsi="Cambria Math"/>
-                            <w:sz w:val="18"/>
-                          </w:rPr>
-                        </m:ctrlPr>
-                      </m:sSubPr>
-                      <m:e>
-                        <m:r>
-                          <m:rPr>
-                            <m:sty m:val="p"/>
-                          </m:rPr>
-                          <w:rPr>
-                            <w:rFonts w:ascii="Cambria Math" w:hAnsi="Cambria Math"/>
-                            <w:sz w:val="18"/>
+                            <w:sz w:val="22"/>
+                            <w:szCs w:val="22"/>
+                          </w:rPr>
+                        </m:ctrlPr>
+                      </m:sSubPr>
+                      <m:e>
+                        <m:r>
+                          <m:rPr>
+                            <m:sty m:val="p"/>
+                          </m:rPr>
+                          <w:rPr>
+                            <w:rFonts w:ascii="Cambria Math" w:hAnsi="Cambria Math"/>
+                            <w:sz w:val="22"/>
+                            <w:szCs w:val="22"/>
                           </w:rPr>
                           <m:t>c</m:t>
                         </m:r>
@@ -6154,7 +6656,8 @@
                           </m:rPr>
                           <w:rPr>
                             <w:rFonts w:ascii="Cambria Math" w:hAnsi="Cambria Math"/>
-                            <w:sz w:val="18"/>
+                            <w:sz w:val="22"/>
+                            <w:szCs w:val="22"/>
                           </w:rPr>
                           <m:t>1</m:t>
                         </m:r>
@@ -6163,7 +6666,8 @@
                     <m:r>
                       <w:rPr>
                         <w:rFonts w:ascii="Cambria Math" w:hAnsi="Cambria Math"/>
-                        <w:sz w:val="18"/>
+                        <w:sz w:val="22"/>
+                        <w:szCs w:val="22"/>
                       </w:rPr>
                       <m:t>(</m:t>
                     </m:r>
@@ -6172,18 +6676,20 @@
                         <m:ctrlPr>
                           <w:rPr>
                             <w:rFonts w:ascii="Cambria Math" w:hAnsi="Cambria Math"/>
-                            <w:sz w:val="18"/>
-                          </w:rPr>
-                        </m:ctrlPr>
-                      </m:sSubPr>
-                      <m:e>
-                        <m:r>
-                          <m:rPr>
-                            <m:sty m:val="p"/>
-                          </m:rPr>
-                          <w:rPr>
-                            <w:rFonts w:ascii="Cambria Math" w:hAnsi="Cambria Math"/>
-                            <w:sz w:val="18"/>
+                            <w:sz w:val="22"/>
+                            <w:szCs w:val="22"/>
+                          </w:rPr>
+                        </m:ctrlPr>
+                      </m:sSubPr>
+                      <m:e>
+                        <m:r>
+                          <m:rPr>
+                            <m:sty m:val="p"/>
+                          </m:rPr>
+                          <w:rPr>
+                            <w:rFonts w:ascii="Cambria Math" w:hAnsi="Cambria Math"/>
+                            <w:sz w:val="22"/>
+                            <w:szCs w:val="22"/>
                           </w:rPr>
                           <m:t>c</m:t>
                         </m:r>
@@ -6195,7 +6701,8 @@
                           </m:rPr>
                           <w:rPr>
                             <w:rFonts w:ascii="Cambria Math" w:hAnsi="Cambria Math"/>
-                            <w:sz w:val="18"/>
+                            <w:sz w:val="22"/>
+                            <w:szCs w:val="22"/>
                           </w:rPr>
                           <m:t>4</m:t>
                         </m:r>
@@ -6206,18 +6713,20 @@
                         <m:ctrlPr>
                           <w:rPr>
                             <w:rFonts w:ascii="Cambria Math" w:hAnsi="Cambria Math"/>
-                            <w:sz w:val="18"/>
-                          </w:rPr>
-                        </m:ctrlPr>
-                      </m:sSubPr>
-                      <m:e>
-                        <m:r>
-                          <m:rPr>
-                            <m:sty m:val="p"/>
-                          </m:rPr>
-                          <w:rPr>
-                            <w:rFonts w:ascii="Cambria Math" w:hAnsi="Cambria Math"/>
-                            <w:sz w:val="18"/>
+                            <w:sz w:val="22"/>
+                            <w:szCs w:val="22"/>
+                          </w:rPr>
+                        </m:ctrlPr>
+                      </m:sSubPr>
+                      <m:e>
+                        <m:r>
+                          <m:rPr>
+                            <m:sty m:val="p"/>
+                          </m:rPr>
+                          <w:rPr>
+                            <w:rFonts w:ascii="Cambria Math" w:hAnsi="Cambria Math"/>
+                            <w:sz w:val="22"/>
+                            <w:szCs w:val="22"/>
                           </w:rPr>
                           <m:t>c</m:t>
                         </m:r>
@@ -6229,7 +6738,8 @@
                           </m:rPr>
                           <w:rPr>
                             <w:rFonts w:ascii="Cambria Math" w:hAnsi="Cambria Math"/>
-                            <w:sz w:val="18"/>
+                            <w:sz w:val="22"/>
+                            <w:szCs w:val="22"/>
                           </w:rPr>
                           <m:t>5</m:t>
                         </m:r>
@@ -6240,18 +6750,20 @@
                         <m:ctrlPr>
                           <w:rPr>
                             <w:rFonts w:ascii="Cambria Math" w:hAnsi="Cambria Math"/>
-                            <w:sz w:val="18"/>
-                          </w:rPr>
-                        </m:ctrlPr>
-                      </m:sSubPr>
-                      <m:e>
-                        <m:r>
-                          <m:rPr>
-                            <m:sty m:val="p"/>
-                          </m:rPr>
-                          <w:rPr>
-                            <w:rFonts w:ascii="Cambria Math" w:hAnsi="Cambria Math"/>
-                            <w:sz w:val="18"/>
+                            <w:sz w:val="22"/>
+                            <w:szCs w:val="22"/>
+                          </w:rPr>
+                        </m:ctrlPr>
+                      </m:sSubPr>
+                      <m:e>
+                        <m:r>
+                          <m:rPr>
+                            <m:sty m:val="p"/>
+                          </m:rPr>
+                          <w:rPr>
+                            <w:rFonts w:ascii="Cambria Math" w:hAnsi="Cambria Math"/>
+                            <w:sz w:val="22"/>
+                            <w:szCs w:val="22"/>
                           </w:rPr>
                           <m:t>c</m:t>
                         </m:r>
@@ -6263,7 +6775,8 @@
                           </m:rPr>
                           <w:rPr>
                             <w:rFonts w:ascii="Cambria Math" w:hAnsi="Cambria Math"/>
-                            <w:sz w:val="18"/>
+                            <w:sz w:val="22"/>
+                            <w:szCs w:val="22"/>
                           </w:rPr>
                           <m:t>6</m:t>
                         </m:r>
@@ -6272,7 +6785,8 @@
                     <m:r>
                       <w:rPr>
                         <w:rFonts w:ascii="Cambria Math" w:hAnsi="Cambria Math"/>
-                        <w:sz w:val="18"/>
+                        <w:sz w:val="22"/>
+                        <w:szCs w:val="22"/>
                       </w:rPr>
                       <m:t>-</m:t>
                     </m:r>
@@ -6281,18 +6795,20 @@
                         <m:ctrlPr>
                           <w:rPr>
                             <w:rFonts w:ascii="Cambria Math" w:hAnsi="Cambria Math"/>
-                            <w:sz w:val="18"/>
-                          </w:rPr>
-                        </m:ctrlPr>
-                      </m:sSubPr>
-                      <m:e>
-                        <m:r>
-                          <m:rPr>
-                            <m:sty m:val="p"/>
-                          </m:rPr>
-                          <w:rPr>
-                            <w:rFonts w:ascii="Cambria Math" w:hAnsi="Cambria Math"/>
-                            <w:sz w:val="18"/>
+                            <w:sz w:val="22"/>
+                            <w:szCs w:val="22"/>
+                          </w:rPr>
+                        </m:ctrlPr>
+                      </m:sSubPr>
+                      <m:e>
+                        <m:r>
+                          <m:rPr>
+                            <m:sty m:val="p"/>
+                          </m:rPr>
+                          <w:rPr>
+                            <w:rFonts w:ascii="Cambria Math" w:hAnsi="Cambria Math"/>
+                            <w:sz w:val="22"/>
+                            <w:szCs w:val="22"/>
                           </w:rPr>
                           <m:t>s</m:t>
                         </m:r>
@@ -6304,7 +6820,8 @@
                           </m:rPr>
                           <w:rPr>
                             <w:rFonts w:ascii="Cambria Math" w:hAnsi="Cambria Math"/>
-                            <w:sz w:val="18"/>
+                            <w:sz w:val="22"/>
+                            <w:szCs w:val="22"/>
                           </w:rPr>
                           <m:t>4</m:t>
                         </m:r>
@@ -6315,18 +6832,20 @@
                         <m:ctrlPr>
                           <w:rPr>
                             <w:rFonts w:ascii="Cambria Math" w:hAnsi="Cambria Math"/>
-                            <w:sz w:val="18"/>
-                          </w:rPr>
-                        </m:ctrlPr>
-                      </m:sSubPr>
-                      <m:e>
-                        <m:r>
-                          <m:rPr>
-                            <m:sty m:val="p"/>
-                          </m:rPr>
-                          <w:rPr>
-                            <w:rFonts w:ascii="Cambria Math" w:hAnsi="Cambria Math"/>
-                            <w:sz w:val="18"/>
+                            <w:sz w:val="22"/>
+                            <w:szCs w:val="22"/>
+                          </w:rPr>
+                        </m:ctrlPr>
+                      </m:sSubPr>
+                      <m:e>
+                        <m:r>
+                          <m:rPr>
+                            <m:sty m:val="p"/>
+                          </m:rPr>
+                          <w:rPr>
+                            <w:rFonts w:ascii="Cambria Math" w:hAnsi="Cambria Math"/>
+                            <w:sz w:val="22"/>
+                            <w:szCs w:val="22"/>
                           </w:rPr>
                           <m:t>s</m:t>
                         </m:r>
@@ -6338,7 +6857,8 @@
                           </m:rPr>
                           <w:rPr>
                             <w:rFonts w:ascii="Cambria Math" w:hAnsi="Cambria Math"/>
-                            <w:sz w:val="18"/>
+                            <w:sz w:val="22"/>
+                            <w:szCs w:val="22"/>
                           </w:rPr>
                           <m:t>6</m:t>
                         </m:r>
@@ -6347,7 +6867,8 @@
                     <m:r>
                       <w:rPr>
                         <w:rFonts w:ascii="Cambria Math" w:hAnsi="Cambria Math"/>
-                        <w:sz w:val="18"/>
+                        <w:sz w:val="22"/>
+                        <w:szCs w:val="22"/>
                       </w:rPr>
                       <m:t>)</m:t>
                     </m:r>
@@ -6356,7 +6877,8 @@
                     <m:r>
                       <w:rPr>
                         <w:rFonts w:ascii="Cambria Math" w:hAnsi="Cambria Math"/>
-                        <w:sz w:val="18"/>
+                        <w:sz w:val="22"/>
+                        <w:szCs w:val="22"/>
                       </w:rPr>
                       <m:t>-</m:t>
                     </m:r>
@@ -6365,18 +6887,20 @@
                         <m:ctrlPr>
                           <w:rPr>
                             <w:rFonts w:ascii="Cambria Math" w:hAnsi="Cambria Math"/>
-                            <w:sz w:val="18"/>
-                          </w:rPr>
-                        </m:ctrlPr>
-                      </m:sSubPr>
-                      <m:e>
-                        <m:r>
-                          <m:rPr>
-                            <m:sty m:val="p"/>
-                          </m:rPr>
-                          <w:rPr>
-                            <w:rFonts w:ascii="Cambria Math" w:hAnsi="Cambria Math"/>
-                            <w:sz w:val="18"/>
+                            <w:sz w:val="22"/>
+                            <w:szCs w:val="22"/>
+                          </w:rPr>
+                        </m:ctrlPr>
+                      </m:sSubPr>
+                      <m:e>
+                        <m:r>
+                          <m:rPr>
+                            <m:sty m:val="p"/>
+                          </m:rPr>
+                          <w:rPr>
+                            <w:rFonts w:ascii="Cambria Math" w:hAnsi="Cambria Math"/>
+                            <w:sz w:val="22"/>
+                            <w:szCs w:val="22"/>
                           </w:rPr>
                           <m:t>s</m:t>
                         </m:r>
@@ -6388,7 +6912,8 @@
                           </m:rPr>
                           <w:rPr>
                             <w:rFonts w:ascii="Cambria Math" w:hAnsi="Cambria Math"/>
-                            <w:sz w:val="18"/>
+                            <w:sz w:val="22"/>
+                            <w:szCs w:val="22"/>
                           </w:rPr>
                           <m:t>1</m:t>
                         </m:r>
@@ -6399,18 +6924,20 @@
                         <m:ctrlPr>
                           <w:rPr>
                             <w:rFonts w:ascii="Cambria Math" w:hAnsi="Cambria Math"/>
-                            <w:sz w:val="18"/>
-                          </w:rPr>
-                        </m:ctrlPr>
-                      </m:sSubPr>
-                      <m:e>
-                        <m:r>
-                          <m:rPr>
-                            <m:sty m:val="p"/>
-                          </m:rPr>
-                          <w:rPr>
-                            <w:rFonts w:ascii="Cambria Math" w:hAnsi="Cambria Math"/>
-                            <w:sz w:val="18"/>
+                            <w:sz w:val="22"/>
+                            <w:szCs w:val="22"/>
+                          </w:rPr>
+                        </m:ctrlPr>
+                      </m:sSubPr>
+                      <m:e>
+                        <m:r>
+                          <m:rPr>
+                            <m:sty m:val="p"/>
+                          </m:rPr>
+                          <w:rPr>
+                            <w:rFonts w:ascii="Cambria Math" w:hAnsi="Cambria Math"/>
+                            <w:sz w:val="22"/>
+                            <w:szCs w:val="22"/>
                           </w:rPr>
                           <m:t>s</m:t>
                         </m:r>
@@ -6422,7 +6949,8 @@
                           </m:rPr>
                           <w:rPr>
                             <w:rFonts w:ascii="Cambria Math" w:hAnsi="Cambria Math"/>
-                            <w:sz w:val="18"/>
+                            <w:sz w:val="22"/>
+                            <w:szCs w:val="22"/>
                           </w:rPr>
                           <m:t>5</m:t>
                         </m:r>
@@ -6433,18 +6961,20 @@
                         <m:ctrlPr>
                           <w:rPr>
                             <w:rFonts w:ascii="Cambria Math" w:hAnsi="Cambria Math"/>
-                            <w:sz w:val="18"/>
-                          </w:rPr>
-                        </m:ctrlPr>
-                      </m:sSubPr>
-                      <m:e>
-                        <m:r>
-                          <m:rPr>
-                            <m:sty m:val="p"/>
-                          </m:rPr>
-                          <w:rPr>
-                            <w:rFonts w:ascii="Cambria Math" w:hAnsi="Cambria Math"/>
-                            <w:sz w:val="18"/>
+                            <w:sz w:val="22"/>
+                            <w:szCs w:val="22"/>
+                          </w:rPr>
+                        </m:ctrlPr>
+                      </m:sSubPr>
+                      <m:e>
+                        <m:r>
+                          <m:rPr>
+                            <m:sty m:val="p"/>
+                          </m:rPr>
+                          <w:rPr>
+                            <w:rFonts w:ascii="Cambria Math" w:hAnsi="Cambria Math"/>
+                            <w:sz w:val="22"/>
+                            <w:szCs w:val="22"/>
                           </w:rPr>
                           <m:t>s</m:t>
                         </m:r>
@@ -6456,7 +6986,8 @@
                           </m:rPr>
                           <w:rPr>
                             <w:rFonts w:ascii="Cambria Math" w:hAnsi="Cambria Math"/>
-                            <w:sz w:val="18"/>
+                            <w:sz w:val="22"/>
+                            <w:szCs w:val="22"/>
                           </w:rPr>
                           <m:t>6</m:t>
                         </m:r>
@@ -6465,7 +6996,8 @@
                     <m:r>
                       <w:rPr>
                         <w:rFonts w:ascii="Cambria Math" w:hAnsi="Cambria Math"/>
-                        <w:sz w:val="18"/>
+                        <w:sz w:val="22"/>
+                        <w:szCs w:val="22"/>
                       </w:rPr>
                       <m:t>-</m:t>
                     </m:r>
@@ -6474,18 +7006,20 @@
                         <m:ctrlPr>
                           <w:rPr>
                             <w:rFonts w:ascii="Cambria Math" w:hAnsi="Cambria Math"/>
-                            <w:sz w:val="18"/>
-                          </w:rPr>
-                        </m:ctrlPr>
-                      </m:sSubPr>
-                      <m:e>
-                        <m:r>
-                          <m:rPr>
-                            <m:sty m:val="p"/>
-                          </m:rPr>
-                          <w:rPr>
-                            <w:rFonts w:ascii="Cambria Math" w:hAnsi="Cambria Math"/>
-                            <w:sz w:val="18"/>
+                            <w:sz w:val="22"/>
+                            <w:szCs w:val="22"/>
+                          </w:rPr>
+                        </m:ctrlPr>
+                      </m:sSubPr>
+                      <m:e>
+                        <m:r>
+                          <m:rPr>
+                            <m:sty m:val="p"/>
+                          </m:rPr>
+                          <w:rPr>
+                            <w:rFonts w:ascii="Cambria Math" w:hAnsi="Cambria Math"/>
+                            <w:sz w:val="22"/>
+                            <w:szCs w:val="22"/>
                           </w:rPr>
                           <m:t>c</m:t>
                         </m:r>
@@ -6497,7 +7031,8 @@
                           </m:rPr>
                           <w:rPr>
                             <w:rFonts w:ascii="Cambria Math" w:hAnsi="Cambria Math"/>
-                            <w:sz w:val="18"/>
+                            <w:sz w:val="22"/>
+                            <w:szCs w:val="22"/>
                           </w:rPr>
                           <m:t>1</m:t>
                         </m:r>
@@ -6506,7 +7041,8 @@
                     <m:r>
                       <w:rPr>
                         <w:rFonts w:ascii="Cambria Math" w:hAnsi="Cambria Math"/>
-                        <w:sz w:val="18"/>
+                        <w:sz w:val="22"/>
+                        <w:szCs w:val="22"/>
                       </w:rPr>
                       <m:t>(</m:t>
                     </m:r>
@@ -6515,18 +7051,20 @@
                         <m:ctrlPr>
                           <w:rPr>
                             <w:rFonts w:ascii="Cambria Math" w:hAnsi="Cambria Math"/>
-                            <w:sz w:val="18"/>
-                          </w:rPr>
-                        </m:ctrlPr>
-                      </m:sSubPr>
-                      <m:e>
-                        <m:r>
-                          <m:rPr>
-                            <m:sty m:val="p"/>
-                          </m:rPr>
-                          <w:rPr>
-                            <w:rFonts w:ascii="Cambria Math" w:hAnsi="Cambria Math"/>
-                            <w:sz w:val="18"/>
+                            <w:sz w:val="22"/>
+                            <w:szCs w:val="22"/>
+                          </w:rPr>
+                        </m:ctrlPr>
+                      </m:sSubPr>
+                      <m:e>
+                        <m:r>
+                          <m:rPr>
+                            <m:sty m:val="p"/>
+                          </m:rPr>
+                          <w:rPr>
+                            <w:rFonts w:ascii="Cambria Math" w:hAnsi="Cambria Math"/>
+                            <w:sz w:val="22"/>
+                            <w:szCs w:val="22"/>
                           </w:rPr>
                           <m:t>c</m:t>
                         </m:r>
@@ -6538,7 +7076,8 @@
                           </m:rPr>
                           <w:rPr>
                             <w:rFonts w:ascii="Cambria Math" w:hAnsi="Cambria Math"/>
-                            <w:sz w:val="18"/>
+                            <w:sz w:val="22"/>
+                            <w:szCs w:val="22"/>
                           </w:rPr>
                           <m:t>6</m:t>
                         </m:r>
@@ -6549,18 +7088,20 @@
                         <m:ctrlPr>
                           <w:rPr>
                             <w:rFonts w:ascii="Cambria Math" w:hAnsi="Cambria Math"/>
-                            <w:sz w:val="18"/>
-                          </w:rPr>
-                        </m:ctrlPr>
-                      </m:sSubPr>
-                      <m:e>
-                        <m:r>
-                          <m:rPr>
-                            <m:sty m:val="p"/>
-                          </m:rPr>
-                          <w:rPr>
-                            <w:rFonts w:ascii="Cambria Math" w:hAnsi="Cambria Math"/>
-                            <w:sz w:val="18"/>
+                            <w:sz w:val="22"/>
+                            <w:szCs w:val="22"/>
+                          </w:rPr>
+                        </m:ctrlPr>
+                      </m:sSubPr>
+                      <m:e>
+                        <m:r>
+                          <m:rPr>
+                            <m:sty m:val="p"/>
+                          </m:rPr>
+                          <w:rPr>
+                            <w:rFonts w:ascii="Cambria Math" w:hAnsi="Cambria Math"/>
+                            <w:sz w:val="22"/>
+                            <w:szCs w:val="22"/>
                           </w:rPr>
                           <m:t>s</m:t>
                         </m:r>
@@ -6572,7 +7113,8 @@
                           </m:rPr>
                           <w:rPr>
                             <w:rFonts w:ascii="Cambria Math" w:hAnsi="Cambria Math"/>
-                            <w:sz w:val="18"/>
+                            <w:sz w:val="22"/>
+                            <w:szCs w:val="22"/>
                           </w:rPr>
                           <m:t>4</m:t>
                         </m:r>
@@ -6581,7 +7123,8 @@
                     <m:r>
                       <w:rPr>
                         <w:rFonts w:ascii="Cambria Math" w:hAnsi="Cambria Math"/>
-                        <w:sz w:val="18"/>
+                        <w:sz w:val="22"/>
+                        <w:szCs w:val="22"/>
                       </w:rPr>
                       <m:t>+</m:t>
                     </m:r>
@@ -6590,18 +7133,20 @@
                         <m:ctrlPr>
                           <w:rPr>
                             <w:rFonts w:ascii="Cambria Math" w:hAnsi="Cambria Math"/>
-                            <w:sz w:val="18"/>
-                          </w:rPr>
-                        </m:ctrlPr>
-                      </m:sSubPr>
-                      <m:e>
-                        <m:r>
-                          <m:rPr>
-                            <m:sty m:val="p"/>
-                          </m:rPr>
-                          <w:rPr>
-                            <w:rFonts w:ascii="Cambria Math" w:hAnsi="Cambria Math"/>
-                            <w:sz w:val="18"/>
+                            <w:sz w:val="22"/>
+                            <w:szCs w:val="22"/>
+                          </w:rPr>
+                        </m:ctrlPr>
+                      </m:sSubPr>
+                      <m:e>
+                        <m:r>
+                          <m:rPr>
+                            <m:sty m:val="p"/>
+                          </m:rPr>
+                          <w:rPr>
+                            <w:rFonts w:ascii="Cambria Math" w:hAnsi="Cambria Math"/>
+                            <w:sz w:val="22"/>
+                            <w:szCs w:val="22"/>
                           </w:rPr>
                           <m:t>c</m:t>
                         </m:r>
@@ -6613,7 +7158,8 @@
                           </m:rPr>
                           <w:rPr>
                             <w:rFonts w:ascii="Cambria Math" w:hAnsi="Cambria Math"/>
-                            <w:sz w:val="18"/>
+                            <w:sz w:val="22"/>
+                            <w:szCs w:val="22"/>
                           </w:rPr>
                           <m:t>4</m:t>
                         </m:r>
@@ -6624,18 +7170,20 @@
                         <m:ctrlPr>
                           <w:rPr>
                             <w:rFonts w:ascii="Cambria Math" w:hAnsi="Cambria Math"/>
-                            <w:sz w:val="18"/>
-                          </w:rPr>
-                        </m:ctrlPr>
-                      </m:sSubPr>
-                      <m:e>
-                        <m:r>
-                          <m:rPr>
-                            <m:sty m:val="p"/>
-                          </m:rPr>
-                          <w:rPr>
-                            <w:rFonts w:ascii="Cambria Math" w:hAnsi="Cambria Math"/>
-                            <w:sz w:val="18"/>
+                            <w:sz w:val="22"/>
+                            <w:szCs w:val="22"/>
+                          </w:rPr>
+                        </m:ctrlPr>
+                      </m:sSubPr>
+                      <m:e>
+                        <m:r>
+                          <m:rPr>
+                            <m:sty m:val="p"/>
+                          </m:rPr>
+                          <w:rPr>
+                            <w:rFonts w:ascii="Cambria Math" w:hAnsi="Cambria Math"/>
+                            <w:sz w:val="22"/>
+                            <w:szCs w:val="22"/>
                           </w:rPr>
                           <m:t>c</m:t>
                         </m:r>
@@ -6647,7 +7195,8 @@
                           </m:rPr>
                           <w:rPr>
                             <w:rFonts w:ascii="Cambria Math" w:hAnsi="Cambria Math"/>
-                            <w:sz w:val="18"/>
+                            <w:sz w:val="22"/>
+                            <w:szCs w:val="22"/>
                           </w:rPr>
                           <m:t>5</m:t>
                         </m:r>
@@ -6658,18 +7207,20 @@
                         <m:ctrlPr>
                           <w:rPr>
                             <w:rFonts w:ascii="Cambria Math" w:hAnsi="Cambria Math"/>
-                            <w:sz w:val="18"/>
-                          </w:rPr>
-                        </m:ctrlPr>
-                      </m:sSubPr>
-                      <m:e>
-                        <m:r>
-                          <m:rPr>
-                            <m:sty m:val="p"/>
-                          </m:rPr>
-                          <w:rPr>
-                            <w:rFonts w:ascii="Cambria Math" w:hAnsi="Cambria Math"/>
-                            <w:sz w:val="18"/>
+                            <w:sz w:val="22"/>
+                            <w:szCs w:val="22"/>
+                          </w:rPr>
+                        </m:ctrlPr>
+                      </m:sSubPr>
+                      <m:e>
+                        <m:r>
+                          <m:rPr>
+                            <m:sty m:val="p"/>
+                          </m:rPr>
+                          <w:rPr>
+                            <w:rFonts w:ascii="Cambria Math" w:hAnsi="Cambria Math"/>
+                            <w:sz w:val="22"/>
+                            <w:szCs w:val="22"/>
                           </w:rPr>
                           <m:t>s</m:t>
                         </m:r>
@@ -6681,7 +7232,8 @@
                           </m:rPr>
                           <w:rPr>
                             <w:rFonts w:ascii="Cambria Math" w:hAnsi="Cambria Math"/>
-                            <w:sz w:val="18"/>
+                            <w:sz w:val="22"/>
+                            <w:szCs w:val="22"/>
                           </w:rPr>
                           <m:t>6</m:t>
                         </m:r>
@@ -6690,7 +7242,8 @@
                     <m:r>
                       <w:rPr>
                         <w:rFonts w:ascii="Cambria Math" w:hAnsi="Cambria Math"/>
-                        <w:sz w:val="18"/>
+                        <w:sz w:val="22"/>
+                        <w:szCs w:val="22"/>
                       </w:rPr>
                       <m:t>)</m:t>
                     </m:r>
@@ -6699,7 +7252,8 @@
                     <m:r>
                       <w:rPr>
                         <w:rFonts w:ascii="Cambria Math" w:hAnsi="Cambria Math"/>
-                        <w:sz w:val="18"/>
+                        <w:sz w:val="22"/>
+                        <w:szCs w:val="22"/>
                       </w:rPr>
                       <m:t>-</m:t>
                     </m:r>
@@ -6708,18 +7262,20 @@
                         <m:ctrlPr>
                           <w:rPr>
                             <w:rFonts w:ascii="Cambria Math" w:hAnsi="Cambria Math"/>
-                            <w:sz w:val="18"/>
-                          </w:rPr>
-                        </m:ctrlPr>
-                      </m:sSubPr>
-                      <m:e>
-                        <m:r>
-                          <m:rPr>
-                            <m:sty m:val="p"/>
-                          </m:rPr>
-                          <w:rPr>
-                            <w:rFonts w:ascii="Cambria Math" w:hAnsi="Cambria Math"/>
-                            <w:sz w:val="18"/>
+                            <w:sz w:val="22"/>
+                            <w:szCs w:val="22"/>
+                          </w:rPr>
+                        </m:ctrlPr>
+                      </m:sSubPr>
+                      <m:e>
+                        <m:r>
+                          <m:rPr>
+                            <m:sty m:val="p"/>
+                          </m:rPr>
+                          <w:rPr>
+                            <w:rFonts w:ascii="Cambria Math" w:hAnsi="Cambria Math"/>
+                            <w:sz w:val="22"/>
+                            <w:szCs w:val="22"/>
                           </w:rPr>
                           <m:t>c</m:t>
                         </m:r>
@@ -6731,7 +7287,8 @@
                           </m:rPr>
                           <w:rPr>
                             <w:rFonts w:ascii="Cambria Math" w:hAnsi="Cambria Math"/>
-                            <w:sz w:val="18"/>
+                            <w:sz w:val="22"/>
+                            <w:szCs w:val="22"/>
                           </w:rPr>
                           <m:t>5</m:t>
                         </m:r>
@@ -6742,18 +7299,20 @@
                         <m:ctrlPr>
                           <w:rPr>
                             <w:rFonts w:ascii="Cambria Math" w:hAnsi="Cambria Math"/>
-                            <w:sz w:val="18"/>
-                          </w:rPr>
-                        </m:ctrlPr>
-                      </m:sSubPr>
-                      <m:e>
-                        <m:r>
-                          <m:rPr>
-                            <m:sty m:val="p"/>
-                          </m:rPr>
-                          <w:rPr>
-                            <w:rFonts w:ascii="Cambria Math" w:hAnsi="Cambria Math"/>
-                            <w:sz w:val="18"/>
+                            <w:sz w:val="22"/>
+                            <w:szCs w:val="22"/>
+                          </w:rPr>
+                        </m:ctrlPr>
+                      </m:sSubPr>
+                      <m:e>
+                        <m:r>
+                          <m:rPr>
+                            <m:sty m:val="p"/>
+                          </m:rPr>
+                          <w:rPr>
+                            <w:rFonts w:ascii="Cambria Math" w:hAnsi="Cambria Math"/>
+                            <w:sz w:val="22"/>
+                            <w:szCs w:val="22"/>
                           </w:rPr>
                           <m:t>s</m:t>
                         </m:r>
@@ -6765,7 +7324,8 @@
                           </m:rPr>
                           <w:rPr>
                             <w:rFonts w:ascii="Cambria Math" w:hAnsi="Cambria Math"/>
-                            <w:sz w:val="18"/>
+                            <w:sz w:val="22"/>
+                            <w:szCs w:val="22"/>
                           </w:rPr>
                           <m:t>1</m:t>
                         </m:r>
@@ -6774,7 +7334,8 @@
                     <m:r>
                       <w:rPr>
                         <w:rFonts w:ascii="Cambria Math" w:hAnsi="Cambria Math"/>
-                        <w:sz w:val="18"/>
+                        <w:sz w:val="22"/>
+                        <w:szCs w:val="22"/>
                       </w:rPr>
                       <m:t>+</m:t>
                     </m:r>
@@ -6783,18 +7344,20 @@
                         <m:ctrlPr>
                           <w:rPr>
                             <w:rFonts w:ascii="Cambria Math" w:hAnsi="Cambria Math"/>
-                            <w:sz w:val="18"/>
-                          </w:rPr>
-                        </m:ctrlPr>
-                      </m:sSubPr>
-                      <m:e>
-                        <m:r>
-                          <m:rPr>
-                            <m:sty m:val="p"/>
-                          </m:rPr>
-                          <w:rPr>
-                            <w:rFonts w:ascii="Cambria Math" w:hAnsi="Cambria Math"/>
-                            <w:sz w:val="18"/>
+                            <w:sz w:val="22"/>
+                            <w:szCs w:val="22"/>
+                          </w:rPr>
+                        </m:ctrlPr>
+                      </m:sSubPr>
+                      <m:e>
+                        <m:r>
+                          <m:rPr>
+                            <m:sty m:val="p"/>
+                          </m:rPr>
+                          <w:rPr>
+                            <w:rFonts w:ascii="Cambria Math" w:hAnsi="Cambria Math"/>
+                            <w:sz w:val="22"/>
+                            <w:szCs w:val="22"/>
                           </w:rPr>
                           <m:t>c</m:t>
                         </m:r>
@@ -6806,7 +7369,8 @@
                           </m:rPr>
                           <w:rPr>
                             <w:rFonts w:ascii="Cambria Math" w:hAnsi="Cambria Math"/>
-                            <w:sz w:val="18"/>
+                            <w:sz w:val="22"/>
+                            <w:szCs w:val="22"/>
                           </w:rPr>
                           <m:t>1</m:t>
                         </m:r>
@@ -6817,18 +7381,20 @@
                         <m:ctrlPr>
                           <w:rPr>
                             <w:rFonts w:ascii="Cambria Math" w:hAnsi="Cambria Math"/>
-                            <w:sz w:val="18"/>
-                          </w:rPr>
-                        </m:ctrlPr>
-                      </m:sSubPr>
-                      <m:e>
-                        <m:r>
-                          <m:rPr>
-                            <m:sty m:val="p"/>
-                          </m:rPr>
-                          <w:rPr>
-                            <w:rFonts w:ascii="Cambria Math" w:hAnsi="Cambria Math"/>
-                            <w:sz w:val="18"/>
+                            <w:sz w:val="22"/>
+                            <w:szCs w:val="22"/>
+                          </w:rPr>
+                        </m:ctrlPr>
+                      </m:sSubPr>
+                      <m:e>
+                        <m:r>
+                          <m:rPr>
+                            <m:sty m:val="p"/>
+                          </m:rPr>
+                          <w:rPr>
+                            <w:rFonts w:ascii="Cambria Math" w:hAnsi="Cambria Math"/>
+                            <w:sz w:val="22"/>
+                            <w:szCs w:val="22"/>
                           </w:rPr>
                           <m:t>c</m:t>
                         </m:r>
@@ -6840,7 +7406,8 @@
                           </m:rPr>
                           <w:rPr>
                             <w:rFonts w:ascii="Cambria Math" w:hAnsi="Cambria Math"/>
-                            <w:sz w:val="18"/>
+                            <w:sz w:val="22"/>
+                            <w:szCs w:val="22"/>
                           </w:rPr>
                           <m:t>4</m:t>
                         </m:r>
@@ -6851,18 +7418,20 @@
                         <m:ctrlPr>
                           <w:rPr>
                             <w:rFonts w:ascii="Cambria Math" w:hAnsi="Cambria Math"/>
-                            <w:sz w:val="18"/>
-                          </w:rPr>
-                        </m:ctrlPr>
-                      </m:sSubPr>
-                      <m:e>
-                        <m:r>
-                          <m:rPr>
-                            <m:sty m:val="p"/>
-                          </m:rPr>
-                          <w:rPr>
-                            <w:rFonts w:ascii="Cambria Math" w:hAnsi="Cambria Math"/>
-                            <w:sz w:val="18"/>
+                            <w:sz w:val="22"/>
+                            <w:szCs w:val="22"/>
+                          </w:rPr>
+                        </m:ctrlPr>
+                      </m:sSubPr>
+                      <m:e>
+                        <m:r>
+                          <m:rPr>
+                            <m:sty m:val="p"/>
+                          </m:rPr>
+                          <w:rPr>
+                            <w:rFonts w:ascii="Cambria Math" w:hAnsi="Cambria Math"/>
+                            <w:sz w:val="22"/>
+                            <w:szCs w:val="22"/>
                           </w:rPr>
                           <m:t>s</m:t>
                         </m:r>
@@ -6874,7 +7443,8 @@
                           </m:rPr>
                           <w:rPr>
                             <w:rFonts w:ascii="Cambria Math" w:hAnsi="Cambria Math"/>
-                            <w:sz w:val="18"/>
+                            <w:sz w:val="22"/>
+                            <w:szCs w:val="22"/>
                           </w:rPr>
                           <m:t>5</m:t>
                         </m:r>
@@ -6885,95 +7455,75 @@
                     <m:r>
                       <w:rPr>
                         <w:rFonts w:ascii="Cambria Math" w:hAnsi="Cambria Math"/>
-                        <w:sz w:val="18"/>
-                      </w:rPr>
-                      <m:t>-(</m:t>
-                    </m:r>
-                    <m:r>
-                      <m:rPr>
-                        <m:sty m:val="p"/>
-                      </m:rPr>
-                      <w:rPr>
-                        <w:rFonts w:ascii="Cambria Math" w:hAnsi="Cambria Math"/>
-                        <w:sz w:val="18"/>
-                      </w:rPr>
-                      <m:t>q3</m:t>
-                    </m:r>
-                    <m:r>
-                      <w:rPr>
-                        <w:rFonts w:ascii="Cambria Math" w:hAnsi="Cambria Math"/>
-                        <w:sz w:val="18"/>
-                      </w:rPr>
-                      <m:t>+</m:t>
-                    </m:r>
-                    <m:r>
-                      <m:rPr>
-                        <m:sty m:val="p"/>
-                      </m:rPr>
-                      <w:rPr>
-                        <w:rFonts w:ascii="Cambria Math" w:hAnsi="Cambria Math"/>
-                        <w:sz w:val="18"/>
-                      </w:rPr>
-                      <m:t>d6</m:t>
-                    </m:r>
-                    <m:sSub>
-                      <m:sSubPr>
-                        <m:ctrlPr>
-                          <w:rPr>
-                            <w:rFonts w:ascii="Cambria Math" w:hAnsi="Cambria Math"/>
-                            <w:sz w:val="18"/>
-                          </w:rPr>
-                        </m:ctrlPr>
-                      </m:sSubPr>
-                      <m:e>
-                        <m:r>
-                          <m:rPr>
-                            <m:sty m:val="p"/>
-                          </m:rPr>
-                          <w:rPr>
-                            <w:rFonts w:ascii="Cambria Math" w:hAnsi="Cambria Math"/>
-                            <w:sz w:val="18"/>
-                          </w:rPr>
-                          <m:t>c</m:t>
-                        </m:r>
-                      </m:e>
-                      <m:sub>
-                        <m:r>
-                          <m:rPr>
-                            <m:sty m:val="p"/>
-                          </m:rPr>
-                          <w:rPr>
-                            <w:rFonts w:ascii="Cambria Math" w:hAnsi="Cambria Math"/>
-                            <w:sz w:val="18"/>
-                          </w:rPr>
-                          <m:t>5</m:t>
-                        </m:r>
-                      </m:sub>
-                    </m:sSub>
-                    <m:r>
-                      <w:rPr>
-                        <w:rFonts w:ascii="Cambria Math" w:hAnsi="Cambria Math"/>
-                        <w:sz w:val="18"/>
-                      </w:rPr>
-                      <m:t>)</m:t>
-                    </m:r>
-                    <m:sSub>
-                      <m:sSubPr>
-                        <m:ctrlPr>
-                          <w:rPr>
-                            <w:rFonts w:ascii="Cambria Math" w:hAnsi="Cambria Math"/>
-                            <w:sz w:val="18"/>
-                          </w:rPr>
-                        </m:ctrlPr>
-                      </m:sSubPr>
-                      <m:e>
-                        <m:r>
-                          <m:rPr>
-                            <m:sty m:val="p"/>
-                          </m:rPr>
-                          <w:rPr>
-                            <w:rFonts w:ascii="Cambria Math" w:hAnsi="Cambria Math"/>
-                            <w:sz w:val="18"/>
+                        <w:sz w:val="22"/>
+                        <w:szCs w:val="22"/>
+                      </w:rPr>
+                      <m:t>-</m:t>
+                    </m:r>
+                    <m:sSub>
+                      <m:sSubPr>
+                        <m:ctrlPr>
+                          <w:rPr>
+                            <w:rFonts w:ascii="Cambria Math" w:hAnsi="Cambria Math"/>
+                            <w:sz w:val="22"/>
+                            <w:szCs w:val="22"/>
+                          </w:rPr>
+                        </m:ctrlPr>
+                      </m:sSubPr>
+                      <m:e>
+                        <m:r>
+                          <m:rPr>
+                            <m:sty m:val="p"/>
+                          </m:rPr>
+                          <w:rPr>
+                            <w:rFonts w:ascii="Cambria Math" w:hAnsi="Cambria Math"/>
+                            <w:sz w:val="22"/>
+                            <w:szCs w:val="22"/>
+                          </w:rPr>
+                          <m:t>q</m:t>
+                        </m:r>
+                        <m:ctrlPr>
+                          <w:rPr>
+                            <w:rFonts w:ascii="Cambria Math" w:hAnsi="Cambria Math"/>
+                            <w:i/>
+                            <w:sz w:val="22"/>
+                            <w:szCs w:val="22"/>
+                          </w:rPr>
+                        </m:ctrlPr>
+                      </m:e>
+                      <m:sub>
+                        <m:r>
+                          <m:rPr>
+                            <m:sty m:val="p"/>
+                          </m:rPr>
+                          <w:rPr>
+                            <w:rFonts w:ascii="Cambria Math" w:hAnsi="Cambria Math"/>
+                            <w:sz w:val="22"/>
+                            <w:szCs w:val="22"/>
+                          </w:rPr>
+                          <m:t>3</m:t>
+                        </m:r>
+                      </m:sub>
+                    </m:sSub>
+                    <m:sSub>
+                      <m:sSubPr>
+                        <m:ctrlPr>
+                          <w:rPr>
+                            <w:rFonts w:ascii="Cambria Math" w:hAnsi="Cambria Math"/>
+                            <w:sz w:val="22"/>
+                            <w:szCs w:val="22"/>
+                          </w:rPr>
+                        </m:ctrlPr>
+                      </m:sSubPr>
+                      <m:e>
+                        <m:r>
+                          <m:rPr>
+                            <m:sty m:val="p"/>
+                          </m:rPr>
+                          <w:rPr>
+                            <w:rFonts w:ascii="Cambria Math" w:hAnsi="Cambria Math"/>
+                            <w:sz w:val="22"/>
+                            <w:szCs w:val="22"/>
                           </w:rPr>
                           <m:t>s</m:t>
                         </m:r>
@@ -6985,128 +7535,10 @@
                           </m:rPr>
                           <w:rPr>
                             <w:rFonts w:ascii="Cambria Math" w:hAnsi="Cambria Math"/>
-                            <w:sz w:val="18"/>
+                            <w:sz w:val="22"/>
+                            <w:szCs w:val="22"/>
                           </w:rPr>
                           <m:t>1</m:t>
-                        </m:r>
-                      </m:sub>
-                    </m:sSub>
-                    <m:r>
-                      <w:rPr>
-                        <w:rFonts w:ascii="Cambria Math" w:hAnsi="Cambria Math"/>
-                        <w:sz w:val="18"/>
-                      </w:rPr>
-                      <m:t>+</m:t>
-                    </m:r>
-                    <m:r>
-                      <m:rPr>
-                        <m:sty m:val="p"/>
-                      </m:rPr>
-                      <w:rPr>
-                        <w:rFonts w:ascii="Cambria Math" w:hAnsi="Cambria Math"/>
-                        <w:sz w:val="18"/>
-                      </w:rPr>
-                      <m:t>d6</m:t>
-                    </m:r>
-                    <m:sSub>
-                      <m:sSubPr>
-                        <m:ctrlPr>
-                          <w:rPr>
-                            <w:rFonts w:ascii="Cambria Math" w:hAnsi="Cambria Math"/>
-                            <w:sz w:val="18"/>
-                          </w:rPr>
-                        </m:ctrlPr>
-                      </m:sSubPr>
-                      <m:e>
-                        <m:r>
-                          <m:rPr>
-                            <m:sty m:val="p"/>
-                          </m:rPr>
-                          <w:rPr>
-                            <w:rFonts w:ascii="Cambria Math" w:hAnsi="Cambria Math"/>
-                            <w:sz w:val="18"/>
-                          </w:rPr>
-                          <m:t>c</m:t>
-                        </m:r>
-                      </m:e>
-                      <m:sub>
-                        <m:r>
-                          <m:rPr>
-                            <m:sty m:val="p"/>
-                          </m:rPr>
-                          <w:rPr>
-                            <w:rFonts w:ascii="Cambria Math" w:hAnsi="Cambria Math"/>
-                            <w:sz w:val="18"/>
-                          </w:rPr>
-                          <m:t>1</m:t>
-                        </m:r>
-                      </m:sub>
-                    </m:sSub>
-                    <m:sSub>
-                      <m:sSubPr>
-                        <m:ctrlPr>
-                          <w:rPr>
-                            <w:rFonts w:ascii="Cambria Math" w:hAnsi="Cambria Math"/>
-                            <w:sz w:val="18"/>
-                          </w:rPr>
-                        </m:ctrlPr>
-                      </m:sSubPr>
-                      <m:e>
-                        <m:r>
-                          <m:rPr>
-                            <m:sty m:val="p"/>
-                          </m:rPr>
-                          <w:rPr>
-                            <w:rFonts w:ascii="Cambria Math" w:hAnsi="Cambria Math"/>
-                            <w:sz w:val="18"/>
-                          </w:rPr>
-                          <m:t>c</m:t>
-                        </m:r>
-                      </m:e>
-                      <m:sub>
-                        <m:r>
-                          <m:rPr>
-                            <m:sty m:val="p"/>
-                          </m:rPr>
-                          <w:rPr>
-                            <w:rFonts w:ascii="Cambria Math" w:hAnsi="Cambria Math"/>
-                            <w:sz w:val="18"/>
-                          </w:rPr>
-                          <m:t>4</m:t>
-                        </m:r>
-                      </m:sub>
-                    </m:sSub>
-                    <m:sSub>
-                      <m:sSubPr>
-                        <m:ctrlPr>
-                          <w:rPr>
-                            <w:rFonts w:ascii="Cambria Math" w:hAnsi="Cambria Math"/>
-                            <w:sz w:val="18"/>
-                          </w:rPr>
-                        </m:ctrlPr>
-                      </m:sSubPr>
-                      <m:e>
-                        <m:r>
-                          <m:rPr>
-                            <m:sty m:val="p"/>
-                          </m:rPr>
-                          <w:rPr>
-                            <w:rFonts w:ascii="Cambria Math" w:hAnsi="Cambria Math"/>
-                            <w:sz w:val="18"/>
-                          </w:rPr>
-                          <m:t>s</m:t>
-                        </m:r>
-                      </m:e>
-                      <m:sub>
-                        <m:r>
-                          <m:rPr>
-                            <m:sty m:val="p"/>
-                          </m:rPr>
-                          <w:rPr>
-                            <w:rFonts w:ascii="Cambria Math" w:hAnsi="Cambria Math"/>
-                            <w:sz w:val="18"/>
-                          </w:rPr>
-                          <m:t>5</m:t>
                         </m:r>
                       </m:sub>
                     </m:sSub>
@@ -7119,18 +7551,20 @@
                         <m:ctrlPr>
                           <w:rPr>
                             <w:rFonts w:ascii="Cambria Math" w:hAnsi="Cambria Math"/>
-                            <w:sz w:val="18"/>
-                          </w:rPr>
-                        </m:ctrlPr>
-                      </m:sSubPr>
-                      <m:e>
-                        <m:r>
-                          <m:rPr>
-                            <m:sty m:val="p"/>
-                          </m:rPr>
-                          <w:rPr>
-                            <w:rFonts w:ascii="Cambria Math" w:hAnsi="Cambria Math"/>
-                            <w:sz w:val="18"/>
+                            <w:sz w:val="22"/>
+                            <w:szCs w:val="22"/>
+                          </w:rPr>
+                        </m:ctrlPr>
+                      </m:sSubPr>
+                      <m:e>
+                        <m:r>
+                          <m:rPr>
+                            <m:sty m:val="p"/>
+                          </m:rPr>
+                          <w:rPr>
+                            <w:rFonts w:ascii="Cambria Math" w:hAnsi="Cambria Math"/>
+                            <w:sz w:val="22"/>
+                            <w:szCs w:val="22"/>
                           </w:rPr>
                           <m:t>c</m:t>
                         </m:r>
@@ -7142,7 +7576,8 @@
                           </m:rPr>
                           <w:rPr>
                             <w:rFonts w:ascii="Cambria Math" w:hAnsi="Cambria Math"/>
-                            <w:sz w:val="18"/>
+                            <w:sz w:val="22"/>
+                            <w:szCs w:val="22"/>
                           </w:rPr>
                           <m:t>4</m:t>
                         </m:r>
@@ -7153,18 +7588,20 @@
                         <m:ctrlPr>
                           <w:rPr>
                             <w:rFonts w:ascii="Cambria Math" w:hAnsi="Cambria Math"/>
-                            <w:sz w:val="18"/>
-                          </w:rPr>
-                        </m:ctrlPr>
-                      </m:sSubPr>
-                      <m:e>
-                        <m:r>
-                          <m:rPr>
-                            <m:sty m:val="p"/>
-                          </m:rPr>
-                          <w:rPr>
-                            <w:rFonts w:ascii="Cambria Math" w:hAnsi="Cambria Math"/>
-                            <w:sz w:val="18"/>
+                            <w:sz w:val="22"/>
+                            <w:szCs w:val="22"/>
+                          </w:rPr>
+                        </m:ctrlPr>
+                      </m:sSubPr>
+                      <m:e>
+                        <m:r>
+                          <m:rPr>
+                            <m:sty m:val="p"/>
+                          </m:rPr>
+                          <w:rPr>
+                            <w:rFonts w:ascii="Cambria Math" w:hAnsi="Cambria Math"/>
+                            <w:sz w:val="22"/>
+                            <w:szCs w:val="22"/>
                           </w:rPr>
                           <m:t>c</m:t>
                         </m:r>
@@ -7176,7 +7613,8 @@
                           </m:rPr>
                           <w:rPr>
                             <w:rFonts w:ascii="Cambria Math" w:hAnsi="Cambria Math"/>
-                            <w:sz w:val="18"/>
+                            <w:sz w:val="22"/>
+                            <w:szCs w:val="22"/>
                           </w:rPr>
                           <m:t>5</m:t>
                         </m:r>
@@ -7187,18 +7625,20 @@
                         <m:ctrlPr>
                           <w:rPr>
                             <w:rFonts w:ascii="Cambria Math" w:hAnsi="Cambria Math"/>
-                            <w:sz w:val="18"/>
-                          </w:rPr>
-                        </m:ctrlPr>
-                      </m:sSubPr>
-                      <m:e>
-                        <m:r>
-                          <m:rPr>
-                            <m:sty m:val="p"/>
-                          </m:rPr>
-                          <w:rPr>
-                            <w:rFonts w:ascii="Cambria Math" w:hAnsi="Cambria Math"/>
-                            <w:sz w:val="18"/>
+                            <w:sz w:val="22"/>
+                            <w:szCs w:val="22"/>
+                          </w:rPr>
+                        </m:ctrlPr>
+                      </m:sSubPr>
+                      <m:e>
+                        <m:r>
+                          <m:rPr>
+                            <m:sty m:val="p"/>
+                          </m:rPr>
+                          <w:rPr>
+                            <w:rFonts w:ascii="Cambria Math" w:hAnsi="Cambria Math"/>
+                            <w:sz w:val="22"/>
+                            <w:szCs w:val="22"/>
                           </w:rPr>
                           <m:t>c</m:t>
                         </m:r>
@@ -7210,7 +7650,8 @@
                           </m:rPr>
                           <w:rPr>
                             <w:rFonts w:ascii="Cambria Math" w:hAnsi="Cambria Math"/>
-                            <w:sz w:val="18"/>
+                            <w:sz w:val="22"/>
+                            <w:szCs w:val="22"/>
                           </w:rPr>
                           <m:t>6</m:t>
                         </m:r>
@@ -7221,18 +7662,20 @@
                         <m:ctrlPr>
                           <w:rPr>
                             <w:rFonts w:ascii="Cambria Math" w:hAnsi="Cambria Math"/>
-                            <w:sz w:val="18"/>
-                          </w:rPr>
-                        </m:ctrlPr>
-                      </m:sSubPr>
-                      <m:e>
-                        <m:r>
-                          <m:rPr>
-                            <m:sty m:val="p"/>
-                          </m:rPr>
-                          <w:rPr>
-                            <w:rFonts w:ascii="Cambria Math" w:hAnsi="Cambria Math"/>
-                            <w:sz w:val="18"/>
+                            <w:sz w:val="22"/>
+                            <w:szCs w:val="22"/>
+                          </w:rPr>
+                        </m:ctrlPr>
+                      </m:sSubPr>
+                      <m:e>
+                        <m:r>
+                          <m:rPr>
+                            <m:sty m:val="p"/>
+                          </m:rPr>
+                          <w:rPr>
+                            <w:rFonts w:ascii="Cambria Math" w:hAnsi="Cambria Math"/>
+                            <w:sz w:val="22"/>
+                            <w:szCs w:val="22"/>
                           </w:rPr>
                           <m:t>s</m:t>
                         </m:r>
@@ -7244,7 +7687,8 @@
                           </m:rPr>
                           <w:rPr>
                             <w:rFonts w:ascii="Cambria Math" w:hAnsi="Cambria Math"/>
-                            <w:sz w:val="18"/>
+                            <w:sz w:val="22"/>
+                            <w:szCs w:val="22"/>
                           </w:rPr>
                           <m:t>1</m:t>
                         </m:r>
@@ -7253,7 +7697,8 @@
                     <m:r>
                       <w:rPr>
                         <w:rFonts w:ascii="Cambria Math" w:hAnsi="Cambria Math"/>
-                        <w:sz w:val="18"/>
+                        <w:sz w:val="22"/>
+                        <w:szCs w:val="22"/>
                       </w:rPr>
                       <m:t>-</m:t>
                     </m:r>
@@ -7262,18 +7707,20 @@
                         <m:ctrlPr>
                           <w:rPr>
                             <w:rFonts w:ascii="Cambria Math" w:hAnsi="Cambria Math"/>
-                            <w:sz w:val="18"/>
-                          </w:rPr>
-                        </m:ctrlPr>
-                      </m:sSubPr>
-                      <m:e>
-                        <m:r>
-                          <m:rPr>
-                            <m:sty m:val="p"/>
-                          </m:rPr>
-                          <w:rPr>
-                            <w:rFonts w:ascii="Cambria Math" w:hAnsi="Cambria Math"/>
-                            <w:sz w:val="18"/>
+                            <w:sz w:val="22"/>
+                            <w:szCs w:val="22"/>
+                          </w:rPr>
+                        </m:ctrlPr>
+                      </m:sSubPr>
+                      <m:e>
+                        <m:r>
+                          <m:rPr>
+                            <m:sty m:val="p"/>
+                          </m:rPr>
+                          <w:rPr>
+                            <w:rFonts w:ascii="Cambria Math" w:hAnsi="Cambria Math"/>
+                            <w:sz w:val="22"/>
+                            <w:szCs w:val="22"/>
                           </w:rPr>
                           <m:t>c</m:t>
                         </m:r>
@@ -7285,7 +7732,8 @@
                           </m:rPr>
                           <w:rPr>
                             <w:rFonts w:ascii="Cambria Math" w:hAnsi="Cambria Math"/>
-                            <w:sz w:val="18"/>
+                            <w:sz w:val="22"/>
+                            <w:szCs w:val="22"/>
                           </w:rPr>
                           <m:t>1</m:t>
                         </m:r>
@@ -7296,18 +7744,20 @@
                         <m:ctrlPr>
                           <w:rPr>
                             <w:rFonts w:ascii="Cambria Math" w:hAnsi="Cambria Math"/>
-                            <w:sz w:val="18"/>
-                          </w:rPr>
-                        </m:ctrlPr>
-                      </m:sSubPr>
-                      <m:e>
-                        <m:r>
-                          <m:rPr>
-                            <m:sty m:val="p"/>
-                          </m:rPr>
-                          <w:rPr>
-                            <w:rFonts w:ascii="Cambria Math" w:hAnsi="Cambria Math"/>
-                            <w:sz w:val="18"/>
+                            <w:sz w:val="22"/>
+                            <w:szCs w:val="22"/>
+                          </w:rPr>
+                        </m:ctrlPr>
+                      </m:sSubPr>
+                      <m:e>
+                        <m:r>
+                          <m:rPr>
+                            <m:sty m:val="p"/>
+                          </m:rPr>
+                          <w:rPr>
+                            <w:rFonts w:ascii="Cambria Math" w:hAnsi="Cambria Math"/>
+                            <w:sz w:val="22"/>
+                            <w:szCs w:val="22"/>
                           </w:rPr>
                           <m:t>c</m:t>
                         </m:r>
@@ -7319,7 +7769,8 @@
                           </m:rPr>
                           <w:rPr>
                             <w:rFonts w:ascii="Cambria Math" w:hAnsi="Cambria Math"/>
-                            <w:sz w:val="18"/>
+                            <w:sz w:val="22"/>
+                            <w:szCs w:val="22"/>
                           </w:rPr>
                           <m:t>6</m:t>
                         </m:r>
@@ -7330,18 +7781,20 @@
                         <m:ctrlPr>
                           <w:rPr>
                             <w:rFonts w:ascii="Cambria Math" w:hAnsi="Cambria Math"/>
-                            <w:sz w:val="18"/>
-                          </w:rPr>
-                        </m:ctrlPr>
-                      </m:sSubPr>
-                      <m:e>
-                        <m:r>
-                          <m:rPr>
-                            <m:sty m:val="p"/>
-                          </m:rPr>
-                          <w:rPr>
-                            <w:rFonts w:ascii="Cambria Math" w:hAnsi="Cambria Math"/>
-                            <w:sz w:val="18"/>
+                            <w:sz w:val="22"/>
+                            <w:szCs w:val="22"/>
+                          </w:rPr>
+                        </m:ctrlPr>
+                      </m:sSubPr>
+                      <m:e>
+                        <m:r>
+                          <m:rPr>
+                            <m:sty m:val="p"/>
+                          </m:rPr>
+                          <w:rPr>
+                            <w:rFonts w:ascii="Cambria Math" w:hAnsi="Cambria Math"/>
+                            <w:sz w:val="22"/>
+                            <w:szCs w:val="22"/>
                           </w:rPr>
                           <m:t>s</m:t>
                         </m:r>
@@ -7353,7 +7806,8 @@
                           </m:rPr>
                           <w:rPr>
                             <w:rFonts w:ascii="Cambria Math" w:hAnsi="Cambria Math"/>
-                            <w:sz w:val="18"/>
+                            <w:sz w:val="22"/>
+                            <w:szCs w:val="22"/>
                           </w:rPr>
                           <m:t>5</m:t>
                         </m:r>
@@ -7362,7 +7816,8 @@
                     <m:r>
                       <w:rPr>
                         <w:rFonts w:ascii="Cambria Math" w:hAnsi="Cambria Math"/>
-                        <w:sz w:val="18"/>
+                        <w:sz w:val="22"/>
+                        <w:szCs w:val="22"/>
                       </w:rPr>
                       <m:t>-</m:t>
                     </m:r>
@@ -7371,18 +7826,20 @@
                         <m:ctrlPr>
                           <w:rPr>
                             <w:rFonts w:ascii="Cambria Math" w:hAnsi="Cambria Math"/>
-                            <w:sz w:val="18"/>
-                          </w:rPr>
-                        </m:ctrlPr>
-                      </m:sSubPr>
-                      <m:e>
-                        <m:r>
-                          <m:rPr>
-                            <m:sty m:val="p"/>
-                          </m:rPr>
-                          <w:rPr>
-                            <w:rFonts w:ascii="Cambria Math" w:hAnsi="Cambria Math"/>
-                            <w:sz w:val="18"/>
+                            <w:sz w:val="22"/>
+                            <w:szCs w:val="22"/>
+                          </w:rPr>
+                        </m:ctrlPr>
+                      </m:sSubPr>
+                      <m:e>
+                        <m:r>
+                          <m:rPr>
+                            <m:sty m:val="p"/>
+                          </m:rPr>
+                          <w:rPr>
+                            <w:rFonts w:ascii="Cambria Math" w:hAnsi="Cambria Math"/>
+                            <w:sz w:val="22"/>
+                            <w:szCs w:val="22"/>
                           </w:rPr>
                           <m:t>s</m:t>
                         </m:r>
@@ -7394,7 +7851,8 @@
                           </m:rPr>
                           <w:rPr>
                             <w:rFonts w:ascii="Cambria Math" w:hAnsi="Cambria Math"/>
-                            <w:sz w:val="18"/>
+                            <w:sz w:val="22"/>
+                            <w:szCs w:val="22"/>
                           </w:rPr>
                           <m:t>1</m:t>
                         </m:r>
@@ -7405,18 +7863,20 @@
                         <m:ctrlPr>
                           <w:rPr>
                             <w:rFonts w:ascii="Cambria Math" w:hAnsi="Cambria Math"/>
-                            <w:sz w:val="18"/>
-                          </w:rPr>
-                        </m:ctrlPr>
-                      </m:sSubPr>
-                      <m:e>
-                        <m:r>
-                          <m:rPr>
-                            <m:sty m:val="p"/>
-                          </m:rPr>
-                          <w:rPr>
-                            <w:rFonts w:ascii="Cambria Math" w:hAnsi="Cambria Math"/>
-                            <w:sz w:val="18"/>
+                            <w:sz w:val="22"/>
+                            <w:szCs w:val="22"/>
+                          </w:rPr>
+                        </m:ctrlPr>
+                      </m:sSubPr>
+                      <m:e>
+                        <m:r>
+                          <m:rPr>
+                            <m:sty m:val="p"/>
+                          </m:rPr>
+                          <w:rPr>
+                            <w:rFonts w:ascii="Cambria Math" w:hAnsi="Cambria Math"/>
+                            <w:sz w:val="22"/>
+                            <w:szCs w:val="22"/>
                           </w:rPr>
                           <m:t>s</m:t>
                         </m:r>
@@ -7428,7 +7888,8 @@
                           </m:rPr>
                           <w:rPr>
                             <w:rFonts w:ascii="Cambria Math" w:hAnsi="Cambria Math"/>
-                            <w:sz w:val="18"/>
+                            <w:sz w:val="22"/>
+                            <w:szCs w:val="22"/>
                           </w:rPr>
                           <m:t>4</m:t>
                         </m:r>
@@ -7439,18 +7900,20 @@
                         <m:ctrlPr>
                           <w:rPr>
                             <w:rFonts w:ascii="Cambria Math" w:hAnsi="Cambria Math"/>
-                            <w:sz w:val="18"/>
-                          </w:rPr>
-                        </m:ctrlPr>
-                      </m:sSubPr>
-                      <m:e>
-                        <m:r>
-                          <m:rPr>
-                            <m:sty m:val="p"/>
-                          </m:rPr>
-                          <w:rPr>
-                            <w:rFonts w:ascii="Cambria Math" w:hAnsi="Cambria Math"/>
-                            <w:sz w:val="18"/>
+                            <w:sz w:val="22"/>
+                            <w:szCs w:val="22"/>
+                          </w:rPr>
+                        </m:ctrlPr>
+                      </m:sSubPr>
+                      <m:e>
+                        <m:r>
+                          <m:rPr>
+                            <m:sty m:val="p"/>
+                          </m:rPr>
+                          <w:rPr>
+                            <w:rFonts w:ascii="Cambria Math" w:hAnsi="Cambria Math"/>
+                            <w:sz w:val="22"/>
+                            <w:szCs w:val="22"/>
                           </w:rPr>
                           <m:t>s</m:t>
                         </m:r>
@@ -7462,7 +7925,8 @@
                           </m:rPr>
                           <w:rPr>
                             <w:rFonts w:ascii="Cambria Math" w:hAnsi="Cambria Math"/>
-                            <w:sz w:val="18"/>
+                            <w:sz w:val="22"/>
+                            <w:szCs w:val="22"/>
                           </w:rPr>
                           <m:t>6</m:t>
                         </m:r>
@@ -7473,7 +7937,8 @@
                     <m:r>
                       <w:rPr>
                         <w:rFonts w:ascii="Cambria Math" w:hAnsi="Cambria Math"/>
-                        <w:sz w:val="18"/>
+                        <w:sz w:val="22"/>
+                        <w:szCs w:val="22"/>
                       </w:rPr>
                       <m:t>-</m:t>
                     </m:r>
@@ -7482,18 +7947,20 @@
                         <m:ctrlPr>
                           <w:rPr>
                             <w:rFonts w:ascii="Cambria Math" w:hAnsi="Cambria Math"/>
-                            <w:sz w:val="18"/>
-                          </w:rPr>
-                        </m:ctrlPr>
-                      </m:sSubPr>
-                      <m:e>
-                        <m:r>
-                          <m:rPr>
-                            <m:sty m:val="p"/>
-                          </m:rPr>
-                          <w:rPr>
-                            <w:rFonts w:ascii="Cambria Math" w:hAnsi="Cambria Math"/>
-                            <w:sz w:val="18"/>
+                            <w:sz w:val="22"/>
+                            <w:szCs w:val="22"/>
+                          </w:rPr>
+                        </m:ctrlPr>
+                      </m:sSubPr>
+                      <m:e>
+                        <m:r>
+                          <m:rPr>
+                            <m:sty m:val="p"/>
+                          </m:rPr>
+                          <w:rPr>
+                            <w:rFonts w:ascii="Cambria Math" w:hAnsi="Cambria Math"/>
+                            <w:sz w:val="22"/>
+                            <w:szCs w:val="22"/>
                           </w:rPr>
                           <m:t>c</m:t>
                         </m:r>
@@ -7505,7 +7972,8 @@
                           </m:rPr>
                           <w:rPr>
                             <w:rFonts w:ascii="Cambria Math" w:hAnsi="Cambria Math"/>
-                            <w:sz w:val="18"/>
+                            <w:sz w:val="22"/>
+                            <w:szCs w:val="22"/>
                           </w:rPr>
                           <m:t>6</m:t>
                         </m:r>
@@ -7516,18 +7984,20 @@
                         <m:ctrlPr>
                           <w:rPr>
                             <w:rFonts w:ascii="Cambria Math" w:hAnsi="Cambria Math"/>
-                            <w:sz w:val="18"/>
-                          </w:rPr>
-                        </m:ctrlPr>
-                      </m:sSubPr>
-                      <m:e>
-                        <m:r>
-                          <m:rPr>
-                            <m:sty m:val="p"/>
-                          </m:rPr>
-                          <w:rPr>
-                            <w:rFonts w:ascii="Cambria Math" w:hAnsi="Cambria Math"/>
-                            <w:sz w:val="18"/>
+                            <w:sz w:val="22"/>
+                            <w:szCs w:val="22"/>
+                          </w:rPr>
+                        </m:ctrlPr>
+                      </m:sSubPr>
+                      <m:e>
+                        <m:r>
+                          <m:rPr>
+                            <m:sty m:val="p"/>
+                          </m:rPr>
+                          <w:rPr>
+                            <w:rFonts w:ascii="Cambria Math" w:hAnsi="Cambria Math"/>
+                            <w:sz w:val="22"/>
+                            <w:szCs w:val="22"/>
                           </w:rPr>
                           <m:t>s</m:t>
                         </m:r>
@@ -7539,7 +8009,8 @@
                           </m:rPr>
                           <w:rPr>
                             <w:rFonts w:ascii="Cambria Math" w:hAnsi="Cambria Math"/>
-                            <w:sz w:val="18"/>
+                            <w:sz w:val="22"/>
+                            <w:szCs w:val="22"/>
                           </w:rPr>
                           <m:t>1</m:t>
                         </m:r>
@@ -7550,18 +8021,20 @@
                         <m:ctrlPr>
                           <w:rPr>
                             <w:rFonts w:ascii="Cambria Math" w:hAnsi="Cambria Math"/>
-                            <w:sz w:val="18"/>
-                          </w:rPr>
-                        </m:ctrlPr>
-                      </m:sSubPr>
-                      <m:e>
-                        <m:r>
-                          <m:rPr>
-                            <m:sty m:val="p"/>
-                          </m:rPr>
-                          <w:rPr>
-                            <w:rFonts w:ascii="Cambria Math" w:hAnsi="Cambria Math"/>
-                            <w:sz w:val="18"/>
+                            <w:sz w:val="22"/>
+                            <w:szCs w:val="22"/>
+                          </w:rPr>
+                        </m:ctrlPr>
+                      </m:sSubPr>
+                      <m:e>
+                        <m:r>
+                          <m:rPr>
+                            <m:sty m:val="p"/>
+                          </m:rPr>
+                          <w:rPr>
+                            <w:rFonts w:ascii="Cambria Math" w:hAnsi="Cambria Math"/>
+                            <w:sz w:val="22"/>
+                            <w:szCs w:val="22"/>
                           </w:rPr>
                           <m:t>s</m:t>
                         </m:r>
@@ -7573,7 +8046,8 @@
                           </m:rPr>
                           <w:rPr>
                             <w:rFonts w:ascii="Cambria Math" w:hAnsi="Cambria Math"/>
-                            <w:sz w:val="18"/>
+                            <w:sz w:val="22"/>
+                            <w:szCs w:val="22"/>
                           </w:rPr>
                           <m:t>4</m:t>
                         </m:r>
@@ -7582,7 +8056,8 @@
                     <m:r>
                       <w:rPr>
                         <w:rFonts w:ascii="Cambria Math" w:hAnsi="Cambria Math"/>
-                        <w:sz w:val="18"/>
+                        <w:sz w:val="22"/>
+                        <w:szCs w:val="22"/>
                       </w:rPr>
                       <m:t>+(-</m:t>
                     </m:r>
@@ -7591,18 +8066,20 @@
                         <m:ctrlPr>
                           <w:rPr>
                             <w:rFonts w:ascii="Cambria Math" w:hAnsi="Cambria Math"/>
-                            <w:sz w:val="18"/>
-                          </w:rPr>
-                        </m:ctrlPr>
-                      </m:sSubPr>
-                      <m:e>
-                        <m:r>
-                          <m:rPr>
-                            <m:sty m:val="p"/>
-                          </m:rPr>
-                          <w:rPr>
-                            <w:rFonts w:ascii="Cambria Math" w:hAnsi="Cambria Math"/>
-                            <w:sz w:val="18"/>
+                            <w:sz w:val="22"/>
+                            <w:szCs w:val="22"/>
+                          </w:rPr>
+                        </m:ctrlPr>
+                      </m:sSubPr>
+                      <m:e>
+                        <m:r>
+                          <m:rPr>
+                            <m:sty m:val="p"/>
+                          </m:rPr>
+                          <w:rPr>
+                            <w:rFonts w:ascii="Cambria Math" w:hAnsi="Cambria Math"/>
+                            <w:sz w:val="22"/>
+                            <w:szCs w:val="22"/>
                           </w:rPr>
                           <m:t>c</m:t>
                         </m:r>
@@ -7614,7 +8091,8 @@
                           </m:rPr>
                           <w:rPr>
                             <w:rFonts w:ascii="Cambria Math" w:hAnsi="Cambria Math"/>
-                            <w:sz w:val="18"/>
+                            <w:sz w:val="22"/>
+                            <w:szCs w:val="22"/>
                           </w:rPr>
                           <m:t>4</m:t>
                         </m:r>
@@ -7625,18 +8103,20 @@
                         <m:ctrlPr>
                           <w:rPr>
                             <w:rFonts w:ascii="Cambria Math" w:hAnsi="Cambria Math"/>
-                            <w:sz w:val="18"/>
-                          </w:rPr>
-                        </m:ctrlPr>
-                      </m:sSubPr>
-                      <m:e>
-                        <m:r>
-                          <m:rPr>
-                            <m:sty m:val="p"/>
-                          </m:rPr>
-                          <w:rPr>
-                            <w:rFonts w:ascii="Cambria Math" w:hAnsi="Cambria Math"/>
-                            <w:sz w:val="18"/>
+                            <w:sz w:val="22"/>
+                            <w:szCs w:val="22"/>
+                          </w:rPr>
+                        </m:ctrlPr>
+                      </m:sSubPr>
+                      <m:e>
+                        <m:r>
+                          <m:rPr>
+                            <m:sty m:val="p"/>
+                          </m:rPr>
+                          <w:rPr>
+                            <w:rFonts w:ascii="Cambria Math" w:hAnsi="Cambria Math"/>
+                            <w:sz w:val="22"/>
+                            <w:szCs w:val="22"/>
                           </w:rPr>
                           <m:t>c</m:t>
                         </m:r>
@@ -7648,7 +8128,8 @@
                           </m:rPr>
                           <w:rPr>
                             <w:rFonts w:ascii="Cambria Math" w:hAnsi="Cambria Math"/>
-                            <w:sz w:val="18"/>
+                            <w:sz w:val="22"/>
+                            <w:szCs w:val="22"/>
                           </w:rPr>
                           <m:t>5</m:t>
                         </m:r>
@@ -7659,18 +8140,20 @@
                         <m:ctrlPr>
                           <w:rPr>
                             <w:rFonts w:ascii="Cambria Math" w:hAnsi="Cambria Math"/>
-                            <w:sz w:val="18"/>
-                          </w:rPr>
-                        </m:ctrlPr>
-                      </m:sSubPr>
-                      <m:e>
-                        <m:r>
-                          <m:rPr>
-                            <m:sty m:val="p"/>
-                          </m:rPr>
-                          <w:rPr>
-                            <w:rFonts w:ascii="Cambria Math" w:hAnsi="Cambria Math"/>
-                            <w:sz w:val="18"/>
+                            <w:sz w:val="22"/>
+                            <w:szCs w:val="22"/>
+                          </w:rPr>
+                        </m:ctrlPr>
+                      </m:sSubPr>
+                      <m:e>
+                        <m:r>
+                          <m:rPr>
+                            <m:sty m:val="p"/>
+                          </m:rPr>
+                          <w:rPr>
+                            <w:rFonts w:ascii="Cambria Math" w:hAnsi="Cambria Math"/>
+                            <w:sz w:val="22"/>
+                            <w:szCs w:val="22"/>
                           </w:rPr>
                           <m:t>s</m:t>
                         </m:r>
@@ -7682,7 +8165,8 @@
                           </m:rPr>
                           <w:rPr>
                             <w:rFonts w:ascii="Cambria Math" w:hAnsi="Cambria Math"/>
-                            <w:sz w:val="18"/>
+                            <w:sz w:val="22"/>
+                            <w:szCs w:val="22"/>
                           </w:rPr>
                           <m:t>1</m:t>
                         </m:r>
@@ -7691,7 +8175,8 @@
                     <m:r>
                       <w:rPr>
                         <w:rFonts w:ascii="Cambria Math" w:hAnsi="Cambria Math"/>
-                        <w:sz w:val="18"/>
+                        <w:sz w:val="22"/>
+                        <w:szCs w:val="22"/>
                       </w:rPr>
                       <m:t>+</m:t>
                     </m:r>
@@ -7700,18 +8185,20 @@
                         <m:ctrlPr>
                           <w:rPr>
                             <w:rFonts w:ascii="Cambria Math" w:hAnsi="Cambria Math"/>
-                            <w:sz w:val="18"/>
-                          </w:rPr>
-                        </m:ctrlPr>
-                      </m:sSubPr>
-                      <m:e>
-                        <m:r>
-                          <m:rPr>
-                            <m:sty m:val="p"/>
-                          </m:rPr>
-                          <w:rPr>
-                            <w:rFonts w:ascii="Cambria Math" w:hAnsi="Cambria Math"/>
-                            <w:sz w:val="18"/>
+                            <w:sz w:val="22"/>
+                            <w:szCs w:val="22"/>
+                          </w:rPr>
+                        </m:ctrlPr>
+                      </m:sSubPr>
+                      <m:e>
+                        <m:r>
+                          <m:rPr>
+                            <m:sty m:val="p"/>
+                          </m:rPr>
+                          <w:rPr>
+                            <w:rFonts w:ascii="Cambria Math" w:hAnsi="Cambria Math"/>
+                            <w:sz w:val="22"/>
+                            <w:szCs w:val="22"/>
                           </w:rPr>
                           <m:t>c</m:t>
                         </m:r>
@@ -7723,7 +8210,8 @@
                           </m:rPr>
                           <w:rPr>
                             <w:rFonts w:ascii="Cambria Math" w:hAnsi="Cambria Math"/>
-                            <w:sz w:val="18"/>
+                            <w:sz w:val="22"/>
+                            <w:szCs w:val="22"/>
                           </w:rPr>
                           <m:t>1</m:t>
                         </m:r>
@@ -7734,18 +8222,20 @@
                         <m:ctrlPr>
                           <w:rPr>
                             <w:rFonts w:ascii="Cambria Math" w:hAnsi="Cambria Math"/>
-                            <w:sz w:val="18"/>
-                          </w:rPr>
-                        </m:ctrlPr>
-                      </m:sSubPr>
-                      <m:e>
-                        <m:r>
-                          <m:rPr>
-                            <m:sty m:val="p"/>
-                          </m:rPr>
-                          <w:rPr>
-                            <w:rFonts w:ascii="Cambria Math" w:hAnsi="Cambria Math"/>
-                            <w:sz w:val="18"/>
+                            <w:sz w:val="22"/>
+                            <w:szCs w:val="22"/>
+                          </w:rPr>
+                        </m:ctrlPr>
+                      </m:sSubPr>
+                      <m:e>
+                        <m:r>
+                          <m:rPr>
+                            <m:sty m:val="p"/>
+                          </m:rPr>
+                          <w:rPr>
+                            <w:rFonts w:ascii="Cambria Math" w:hAnsi="Cambria Math"/>
+                            <w:sz w:val="22"/>
+                            <w:szCs w:val="22"/>
                           </w:rPr>
                           <m:t>s</m:t>
                         </m:r>
@@ -7757,7 +8247,8 @@
                           </m:rPr>
                           <w:rPr>
                             <w:rFonts w:ascii="Cambria Math" w:hAnsi="Cambria Math"/>
-                            <w:sz w:val="18"/>
+                            <w:sz w:val="22"/>
+                            <w:szCs w:val="22"/>
                           </w:rPr>
                           <m:t>5</m:t>
                         </m:r>
@@ -7766,7 +8257,8 @@
                     <m:r>
                       <w:rPr>
                         <w:rFonts w:ascii="Cambria Math" w:hAnsi="Cambria Math"/>
-                        <w:sz w:val="18"/>
+                        <w:sz w:val="22"/>
+                        <w:szCs w:val="22"/>
                       </w:rPr>
                       <m:t>)</m:t>
                     </m:r>
@@ -7775,18 +8267,20 @@
                         <m:ctrlPr>
                           <w:rPr>
                             <w:rFonts w:ascii="Cambria Math" w:hAnsi="Cambria Math"/>
-                            <w:sz w:val="18"/>
-                          </w:rPr>
-                        </m:ctrlPr>
-                      </m:sSubPr>
-                      <m:e>
-                        <m:r>
-                          <m:rPr>
-                            <m:sty m:val="p"/>
-                          </m:rPr>
-                          <w:rPr>
-                            <w:rFonts w:ascii="Cambria Math" w:hAnsi="Cambria Math"/>
-                            <w:sz w:val="18"/>
+                            <w:sz w:val="22"/>
+                            <w:szCs w:val="22"/>
+                          </w:rPr>
+                        </m:ctrlPr>
+                      </m:sSubPr>
+                      <m:e>
+                        <m:r>
+                          <m:rPr>
+                            <m:sty m:val="p"/>
+                          </m:rPr>
+                          <w:rPr>
+                            <w:rFonts w:ascii="Cambria Math" w:hAnsi="Cambria Math"/>
+                            <w:sz w:val="22"/>
+                            <w:szCs w:val="22"/>
                           </w:rPr>
                           <m:t>s</m:t>
                         </m:r>
@@ -7798,7 +8292,8 @@
                           </m:rPr>
                           <w:rPr>
                             <w:rFonts w:ascii="Cambria Math" w:hAnsi="Cambria Math"/>
-                            <w:sz w:val="18"/>
+                            <w:sz w:val="22"/>
+                            <w:szCs w:val="22"/>
                           </w:rPr>
                           <m:t>6</m:t>
                         </m:r>
@@ -7811,18 +8306,20 @@
                         <m:ctrlPr>
                           <w:rPr>
                             <w:rFonts w:ascii="Cambria Math" w:hAnsi="Cambria Math"/>
-                            <w:sz w:val="18"/>
-                          </w:rPr>
-                        </m:ctrlPr>
-                      </m:sSubPr>
-                      <m:e>
-                        <m:r>
-                          <m:rPr>
-                            <m:sty m:val="p"/>
-                          </m:rPr>
-                          <w:rPr>
-                            <w:rFonts w:ascii="Cambria Math" w:hAnsi="Cambria Math"/>
-                            <w:sz w:val="18"/>
+                            <w:sz w:val="22"/>
+                            <w:szCs w:val="22"/>
+                          </w:rPr>
+                        </m:ctrlPr>
+                      </m:sSubPr>
+                      <m:e>
+                        <m:r>
+                          <m:rPr>
+                            <m:sty m:val="p"/>
+                          </m:rPr>
+                          <w:rPr>
+                            <w:rFonts w:ascii="Cambria Math" w:hAnsi="Cambria Math"/>
+                            <w:sz w:val="22"/>
+                            <w:szCs w:val="22"/>
                           </w:rPr>
                           <m:t>c</m:t>
                         </m:r>
@@ -7834,7 +8331,8 @@
                           </m:rPr>
                           <w:rPr>
                             <w:rFonts w:ascii="Cambria Math" w:hAnsi="Cambria Math"/>
-                            <w:sz w:val="18"/>
+                            <w:sz w:val="22"/>
+                            <w:szCs w:val="22"/>
                           </w:rPr>
                           <m:t>1</m:t>
                         </m:r>
@@ -7845,18 +8343,20 @@
                         <m:ctrlPr>
                           <w:rPr>
                             <w:rFonts w:ascii="Cambria Math" w:hAnsi="Cambria Math"/>
-                            <w:sz w:val="18"/>
-                          </w:rPr>
-                        </m:ctrlPr>
-                      </m:sSubPr>
-                      <m:e>
-                        <m:r>
-                          <m:rPr>
-                            <m:sty m:val="p"/>
-                          </m:rPr>
-                          <w:rPr>
-                            <w:rFonts w:ascii="Cambria Math" w:hAnsi="Cambria Math"/>
-                            <w:sz w:val="18"/>
+                            <w:sz w:val="22"/>
+                            <w:szCs w:val="22"/>
+                          </w:rPr>
+                        </m:ctrlPr>
+                      </m:sSubPr>
+                      <m:e>
+                        <m:r>
+                          <m:rPr>
+                            <m:sty m:val="p"/>
+                          </m:rPr>
+                          <w:rPr>
+                            <w:rFonts w:ascii="Cambria Math" w:hAnsi="Cambria Math"/>
+                            <w:sz w:val="22"/>
+                            <w:szCs w:val="22"/>
                           </w:rPr>
                           <m:t>c</m:t>
                         </m:r>
@@ -7868,7 +8368,8 @@
                           </m:rPr>
                           <w:rPr>
                             <w:rFonts w:ascii="Cambria Math" w:hAnsi="Cambria Math"/>
-                            <w:sz w:val="18"/>
+                            <w:sz w:val="22"/>
+                            <w:szCs w:val="22"/>
                           </w:rPr>
                           <m:t>5</m:t>
                         </m:r>
@@ -7877,7 +8378,8 @@
                     <m:r>
                       <w:rPr>
                         <w:rFonts w:ascii="Cambria Math" w:hAnsi="Cambria Math"/>
-                        <w:sz w:val="18"/>
+                        <w:sz w:val="22"/>
+                        <w:szCs w:val="22"/>
                       </w:rPr>
                       <m:t>+</m:t>
                     </m:r>
@@ -7886,18 +8388,20 @@
                         <m:ctrlPr>
                           <w:rPr>
                             <w:rFonts w:ascii="Cambria Math" w:hAnsi="Cambria Math"/>
-                            <w:sz w:val="18"/>
-                          </w:rPr>
-                        </m:ctrlPr>
-                      </m:sSubPr>
-                      <m:e>
-                        <m:r>
-                          <m:rPr>
-                            <m:sty m:val="p"/>
-                          </m:rPr>
-                          <w:rPr>
-                            <w:rFonts w:ascii="Cambria Math" w:hAnsi="Cambria Math"/>
-                            <w:sz w:val="18"/>
+                            <w:sz w:val="22"/>
+                            <w:szCs w:val="22"/>
+                          </w:rPr>
+                        </m:ctrlPr>
+                      </m:sSubPr>
+                      <m:e>
+                        <m:r>
+                          <m:rPr>
+                            <m:sty m:val="p"/>
+                          </m:rPr>
+                          <w:rPr>
+                            <w:rFonts w:ascii="Cambria Math" w:hAnsi="Cambria Math"/>
+                            <w:sz w:val="22"/>
+                            <w:szCs w:val="22"/>
                           </w:rPr>
                           <m:t>c</m:t>
                         </m:r>
@@ -7909,7 +8413,8 @@
                           </m:rPr>
                           <w:rPr>
                             <w:rFonts w:ascii="Cambria Math" w:hAnsi="Cambria Math"/>
-                            <w:sz w:val="18"/>
+                            <w:sz w:val="22"/>
+                            <w:szCs w:val="22"/>
                           </w:rPr>
                           <m:t>4</m:t>
                         </m:r>
@@ -7920,18 +8425,20 @@
                         <m:ctrlPr>
                           <w:rPr>
                             <w:rFonts w:ascii="Cambria Math" w:hAnsi="Cambria Math"/>
-                            <w:sz w:val="18"/>
-                          </w:rPr>
-                        </m:ctrlPr>
-                      </m:sSubPr>
-                      <m:e>
-                        <m:r>
-                          <m:rPr>
-                            <m:sty m:val="p"/>
-                          </m:rPr>
-                          <w:rPr>
-                            <w:rFonts w:ascii="Cambria Math" w:hAnsi="Cambria Math"/>
-                            <w:sz w:val="18"/>
+                            <w:sz w:val="22"/>
+                            <w:szCs w:val="22"/>
+                          </w:rPr>
+                        </m:ctrlPr>
+                      </m:sSubPr>
+                      <m:e>
+                        <m:r>
+                          <m:rPr>
+                            <m:sty m:val="p"/>
+                          </m:rPr>
+                          <w:rPr>
+                            <w:rFonts w:ascii="Cambria Math" w:hAnsi="Cambria Math"/>
+                            <w:sz w:val="22"/>
+                            <w:szCs w:val="22"/>
                           </w:rPr>
                           <m:t>s</m:t>
                         </m:r>
@@ -7943,7 +8450,8 @@
                           </m:rPr>
                           <w:rPr>
                             <w:rFonts w:ascii="Cambria Math" w:hAnsi="Cambria Math"/>
-                            <w:sz w:val="18"/>
+                            <w:sz w:val="22"/>
+                            <w:szCs w:val="22"/>
                           </w:rPr>
                           <m:t>1</m:t>
                         </m:r>
@@ -7954,18 +8462,20 @@
                         <m:ctrlPr>
                           <w:rPr>
                             <w:rFonts w:ascii="Cambria Math" w:hAnsi="Cambria Math"/>
-                            <w:sz w:val="18"/>
-                          </w:rPr>
-                        </m:ctrlPr>
-                      </m:sSubPr>
-                      <m:e>
-                        <m:r>
-                          <m:rPr>
-                            <m:sty m:val="p"/>
-                          </m:rPr>
-                          <w:rPr>
-                            <w:rFonts w:ascii="Cambria Math" w:hAnsi="Cambria Math"/>
-                            <w:sz w:val="18"/>
+                            <w:sz w:val="22"/>
+                            <w:szCs w:val="22"/>
+                          </w:rPr>
+                        </m:ctrlPr>
+                      </m:sSubPr>
+                      <m:e>
+                        <m:r>
+                          <m:rPr>
+                            <m:sty m:val="p"/>
+                          </m:rPr>
+                          <w:rPr>
+                            <w:rFonts w:ascii="Cambria Math" w:hAnsi="Cambria Math"/>
+                            <w:sz w:val="22"/>
+                            <w:szCs w:val="22"/>
                           </w:rPr>
                           <m:t>s</m:t>
                         </m:r>
@@ -7977,7 +8487,8 @@
                           </m:rPr>
                           <w:rPr>
                             <w:rFonts w:ascii="Cambria Math" w:hAnsi="Cambria Math"/>
-                            <w:sz w:val="18"/>
+                            <w:sz w:val="22"/>
+                            <w:szCs w:val="22"/>
                           </w:rPr>
                           <m:t>5</m:t>
                         </m:r>
@@ -7990,18 +8501,57 @@
                         <m:ctrlPr>
                           <w:rPr>
                             <w:rFonts w:ascii="Cambria Math" w:hAnsi="Cambria Math"/>
-                            <w:sz w:val="18"/>
-                          </w:rPr>
-                        </m:ctrlPr>
-                      </m:sSubPr>
-                      <m:e>
-                        <m:r>
-                          <m:rPr>
-                            <m:sty m:val="p"/>
-                          </m:rPr>
-                          <w:rPr>
-                            <w:rFonts w:ascii="Cambria Math" w:hAnsi="Cambria Math"/>
-                            <w:sz w:val="18"/>
+                            <w:sz w:val="22"/>
+                            <w:szCs w:val="22"/>
+                          </w:rPr>
+                        </m:ctrlPr>
+                      </m:sSubPr>
+                      <m:e>
+                        <m:r>
+                          <m:rPr>
+                            <m:sty m:val="p"/>
+                          </m:rPr>
+                          <w:rPr>
+                            <w:rFonts w:ascii="Cambria Math" w:hAnsi="Cambria Math"/>
+                            <w:sz w:val="22"/>
+                            <w:szCs w:val="22"/>
+                          </w:rPr>
+                          <m:t>q</m:t>
+                        </m:r>
+                      </m:e>
+                      <m:sub>
+                        <m:r>
+                          <m:rPr>
+                            <m:sty m:val="p"/>
+                          </m:rPr>
+                          <w:rPr>
+                            <w:rFonts w:ascii="Cambria Math" w:hAnsi="Cambria Math"/>
+                            <w:sz w:val="22"/>
+                            <w:szCs w:val="22"/>
+                          </w:rPr>
+                          <m:t>3</m:t>
+                        </m:r>
+                      </m:sub>
+                    </m:sSub>
+                    <m:sSub>
+                      <m:sSubPr>
+                        <m:ctrlPr>
+                          <w:rPr>
+                            <w:rFonts w:ascii="Cambria Math" w:hAnsi="Cambria Math"/>
+                            <w:sz w:val="22"/>
+                            <w:szCs w:val="22"/>
+                          </w:rPr>
+                        </m:ctrlPr>
+                      </m:sSubPr>
+                      <m:e>
+                        <m:r>
+                          <m:rPr>
+                            <m:sty m:val="p"/>
+                          </m:rPr>
+                          <w:rPr>
+                            <w:rFonts w:ascii="Cambria Math" w:hAnsi="Cambria Math"/>
+                            <w:sz w:val="22"/>
+                            <w:szCs w:val="22"/>
                           </w:rPr>
                           <m:t>c</m:t>
                         </m:r>
@@ -8013,196 +8563,10 @@
                           </m:rPr>
                           <w:rPr>
                             <w:rFonts w:ascii="Cambria Math" w:hAnsi="Cambria Math"/>
-                            <w:sz w:val="18"/>
+                            <w:sz w:val="22"/>
+                            <w:szCs w:val="22"/>
                           </w:rPr>
                           <m:t>1</m:t>
-                        </m:r>
-                      </m:sub>
-                    </m:sSub>
-                    <m:r>
-                      <w:rPr>
-                        <w:rFonts w:ascii="Cambria Math" w:hAnsi="Cambria Math"/>
-                        <w:sz w:val="18"/>
-                      </w:rPr>
-                      <m:t>(</m:t>
-                    </m:r>
-                    <m:r>
-                      <m:rPr>
-                        <m:sty m:val="p"/>
-                      </m:rPr>
-                      <w:rPr>
-                        <w:rFonts w:ascii="Cambria Math" w:hAnsi="Cambria Math"/>
-                        <w:sz w:val="18"/>
-                      </w:rPr>
-                      <m:t>q3</m:t>
-                    </m:r>
-                    <m:r>
-                      <w:rPr>
-                        <w:rFonts w:ascii="Cambria Math" w:hAnsi="Cambria Math"/>
-                        <w:sz w:val="18"/>
-                      </w:rPr>
-                      <m:t>+</m:t>
-                    </m:r>
-                    <m:r>
-                      <m:rPr>
-                        <m:sty m:val="p"/>
-                      </m:rPr>
-                      <w:rPr>
-                        <w:rFonts w:ascii="Cambria Math" w:hAnsi="Cambria Math"/>
-                        <w:sz w:val="18"/>
-                      </w:rPr>
-                      <m:t>d6</m:t>
-                    </m:r>
-                    <m:sSub>
-                      <m:sSubPr>
-                        <m:ctrlPr>
-                          <w:rPr>
-                            <w:rFonts w:ascii="Cambria Math" w:hAnsi="Cambria Math"/>
-                            <w:sz w:val="18"/>
-                          </w:rPr>
-                        </m:ctrlPr>
-                      </m:sSubPr>
-                      <m:e>
-                        <m:r>
-                          <m:rPr>
-                            <m:sty m:val="p"/>
-                          </m:rPr>
-                          <w:rPr>
-                            <w:rFonts w:ascii="Cambria Math" w:hAnsi="Cambria Math"/>
-                            <w:sz w:val="18"/>
-                          </w:rPr>
-                          <m:t>c</m:t>
-                        </m:r>
-                      </m:e>
-                      <m:sub>
-                        <m:r>
-                          <m:rPr>
-                            <m:sty m:val="p"/>
-                          </m:rPr>
-                          <w:rPr>
-                            <w:rFonts w:ascii="Cambria Math" w:hAnsi="Cambria Math"/>
-                            <w:sz w:val="18"/>
-                          </w:rPr>
-                          <m:t>5</m:t>
-                        </m:r>
-                      </m:sub>
-                    </m:sSub>
-                    <m:r>
-                      <w:rPr>
-                        <w:rFonts w:ascii="Cambria Math" w:hAnsi="Cambria Math"/>
-                        <w:sz w:val="18"/>
-                      </w:rPr>
-                      <m:t>)+</m:t>
-                    </m:r>
-                    <m:r>
-                      <m:rPr>
-                        <m:sty m:val="p"/>
-                      </m:rPr>
-                      <w:rPr>
-                        <w:rFonts w:ascii="Cambria Math" w:hAnsi="Cambria Math"/>
-                        <w:sz w:val="18"/>
-                      </w:rPr>
-                      <m:t>d6</m:t>
-                    </m:r>
-                    <m:sSub>
-                      <m:sSubPr>
-                        <m:ctrlPr>
-                          <w:rPr>
-                            <w:rFonts w:ascii="Cambria Math" w:hAnsi="Cambria Math"/>
-                            <w:sz w:val="18"/>
-                          </w:rPr>
-                        </m:ctrlPr>
-                      </m:sSubPr>
-                      <m:e>
-                        <m:r>
-                          <m:rPr>
-                            <m:sty m:val="p"/>
-                          </m:rPr>
-                          <w:rPr>
-                            <w:rFonts w:ascii="Cambria Math" w:hAnsi="Cambria Math"/>
-                            <w:sz w:val="18"/>
-                          </w:rPr>
-                          <m:t>c</m:t>
-                        </m:r>
-                      </m:e>
-                      <m:sub>
-                        <m:r>
-                          <m:rPr>
-                            <m:sty m:val="p"/>
-                          </m:rPr>
-                          <w:rPr>
-                            <w:rFonts w:ascii="Cambria Math" w:hAnsi="Cambria Math"/>
-                            <w:sz w:val="18"/>
-                          </w:rPr>
-                          <m:t>4</m:t>
-                        </m:r>
-                      </m:sub>
-                    </m:sSub>
-                    <m:sSub>
-                      <m:sSubPr>
-                        <m:ctrlPr>
-                          <w:rPr>
-                            <w:rFonts w:ascii="Cambria Math" w:hAnsi="Cambria Math"/>
-                            <w:sz w:val="18"/>
-                          </w:rPr>
-                        </m:ctrlPr>
-                      </m:sSubPr>
-                      <m:e>
-                        <m:r>
-                          <m:rPr>
-                            <m:sty m:val="p"/>
-                          </m:rPr>
-                          <w:rPr>
-                            <w:rFonts w:ascii="Cambria Math" w:hAnsi="Cambria Math"/>
-                            <w:sz w:val="18"/>
-                          </w:rPr>
-                          <m:t>s</m:t>
-                        </m:r>
-                      </m:e>
-                      <m:sub>
-                        <m:r>
-                          <m:rPr>
-                            <m:sty m:val="p"/>
-                          </m:rPr>
-                          <w:rPr>
-                            <w:rFonts w:ascii="Cambria Math" w:hAnsi="Cambria Math"/>
-                            <w:sz w:val="18"/>
-                          </w:rPr>
-                          <m:t>1</m:t>
-                        </m:r>
-                      </m:sub>
-                    </m:sSub>
-                    <m:sSub>
-                      <m:sSubPr>
-                        <m:ctrlPr>
-                          <w:rPr>
-                            <w:rFonts w:ascii="Cambria Math" w:hAnsi="Cambria Math"/>
-                            <w:sz w:val="18"/>
-                          </w:rPr>
-                        </m:ctrlPr>
-                      </m:sSubPr>
-                      <m:e>
-                        <m:r>
-                          <m:rPr>
-                            <m:sty m:val="p"/>
-                          </m:rPr>
-                          <w:rPr>
-                            <w:rFonts w:ascii="Cambria Math" w:hAnsi="Cambria Math"/>
-                            <w:sz w:val="18"/>
-                          </w:rPr>
-                          <m:t>s</m:t>
-                        </m:r>
-                      </m:e>
-                      <m:sub>
-                        <m:r>
-                          <m:rPr>
-                            <m:sty m:val="p"/>
-                          </m:rPr>
-                          <w:rPr>
-                            <w:rFonts w:ascii="Cambria Math" w:hAnsi="Cambria Math"/>
-                            <w:sz w:val="18"/>
-                          </w:rPr>
-                          <m:t>5</m:t>
                         </m:r>
                       </m:sub>
                     </m:sSub>
@@ -8213,7 +8577,8 @@
                     <m:r>
                       <w:rPr>
                         <w:rFonts w:ascii="Cambria Math" w:hAnsi="Cambria Math"/>
-                        <w:sz w:val="18"/>
+                        <w:sz w:val="22"/>
+                        <w:szCs w:val="22"/>
                       </w:rPr>
                       <m:t>-</m:t>
                     </m:r>
@@ -8222,18 +8587,20 @@
                         <m:ctrlPr>
                           <w:rPr>
                             <w:rFonts w:ascii="Cambria Math" w:hAnsi="Cambria Math"/>
-                            <w:sz w:val="18"/>
-                          </w:rPr>
-                        </m:ctrlPr>
-                      </m:sSubPr>
-                      <m:e>
-                        <m:r>
-                          <m:rPr>
-                            <m:sty m:val="p"/>
-                          </m:rPr>
-                          <w:rPr>
-                            <w:rFonts w:ascii="Cambria Math" w:hAnsi="Cambria Math"/>
-                            <w:sz w:val="18"/>
+                            <w:sz w:val="22"/>
+                            <w:szCs w:val="22"/>
+                          </w:rPr>
+                        </m:ctrlPr>
+                      </m:sSubPr>
+                      <m:e>
+                        <m:r>
+                          <m:rPr>
+                            <m:sty m:val="p"/>
+                          </m:rPr>
+                          <w:rPr>
+                            <w:rFonts w:ascii="Cambria Math" w:hAnsi="Cambria Math"/>
+                            <w:sz w:val="22"/>
+                            <w:szCs w:val="22"/>
                           </w:rPr>
                           <m:t>c</m:t>
                         </m:r>
@@ -8245,7 +8612,8 @@
                           </m:rPr>
                           <w:rPr>
                             <w:rFonts w:ascii="Cambria Math" w:hAnsi="Cambria Math"/>
-                            <w:sz w:val="18"/>
+                            <w:sz w:val="22"/>
+                            <w:szCs w:val="22"/>
                           </w:rPr>
                           <m:t>5</m:t>
                         </m:r>
@@ -8256,18 +8624,20 @@
                         <m:ctrlPr>
                           <w:rPr>
                             <w:rFonts w:ascii="Cambria Math" w:hAnsi="Cambria Math"/>
-                            <w:sz w:val="18"/>
-                          </w:rPr>
-                        </m:ctrlPr>
-                      </m:sSubPr>
-                      <m:e>
-                        <m:r>
-                          <m:rPr>
-                            <m:sty m:val="p"/>
-                          </m:rPr>
-                          <w:rPr>
-                            <w:rFonts w:ascii="Cambria Math" w:hAnsi="Cambria Math"/>
-                            <w:sz w:val="18"/>
+                            <w:sz w:val="22"/>
+                            <w:szCs w:val="22"/>
+                          </w:rPr>
+                        </m:ctrlPr>
+                      </m:sSubPr>
+                      <m:e>
+                        <m:r>
+                          <m:rPr>
+                            <m:sty m:val="p"/>
+                          </m:rPr>
+                          <w:rPr>
+                            <w:rFonts w:ascii="Cambria Math" w:hAnsi="Cambria Math"/>
+                            <w:sz w:val="22"/>
+                            <w:szCs w:val="22"/>
                           </w:rPr>
                           <m:t>c</m:t>
                         </m:r>
@@ -8279,7 +8649,8 @@
                           </m:rPr>
                           <w:rPr>
                             <w:rFonts w:ascii="Cambria Math" w:hAnsi="Cambria Math"/>
-                            <w:sz w:val="18"/>
+                            <w:sz w:val="22"/>
+                            <w:szCs w:val="22"/>
                           </w:rPr>
                           <m:t>6</m:t>
                         </m:r>
@@ -8290,18 +8661,20 @@
                         <m:ctrlPr>
                           <w:rPr>
                             <w:rFonts w:ascii="Cambria Math" w:hAnsi="Cambria Math"/>
-                            <w:sz w:val="18"/>
-                          </w:rPr>
-                        </m:ctrlPr>
-                      </m:sSubPr>
-                      <m:e>
-                        <m:r>
-                          <m:rPr>
-                            <m:sty m:val="p"/>
-                          </m:rPr>
-                          <w:rPr>
-                            <w:rFonts w:ascii="Cambria Math" w:hAnsi="Cambria Math"/>
-                            <w:sz w:val="18"/>
+                            <w:sz w:val="22"/>
+                            <w:szCs w:val="22"/>
+                          </w:rPr>
+                        </m:ctrlPr>
+                      </m:sSubPr>
+                      <m:e>
+                        <m:r>
+                          <m:rPr>
+                            <m:sty m:val="p"/>
+                          </m:rPr>
+                          <w:rPr>
+                            <w:rFonts w:ascii="Cambria Math" w:hAnsi="Cambria Math"/>
+                            <w:sz w:val="22"/>
+                            <w:szCs w:val="22"/>
                           </w:rPr>
                           <m:t>s</m:t>
                         </m:r>
@@ -8313,7 +8686,8 @@
                           </m:rPr>
                           <w:rPr>
                             <w:rFonts w:ascii="Cambria Math" w:hAnsi="Cambria Math"/>
-                            <w:sz w:val="18"/>
+                            <w:sz w:val="22"/>
+                            <w:szCs w:val="22"/>
                           </w:rPr>
                           <m:t>4</m:t>
                         </m:r>
@@ -8322,7 +8696,8 @@
                     <m:r>
                       <w:rPr>
                         <w:rFonts w:ascii="Cambria Math" w:hAnsi="Cambria Math"/>
-                        <w:sz w:val="18"/>
+                        <w:sz w:val="22"/>
+                        <w:szCs w:val="22"/>
                       </w:rPr>
                       <m:t>-</m:t>
                     </m:r>
@@ -8331,18 +8706,20 @@
                         <m:ctrlPr>
                           <w:rPr>
                             <w:rFonts w:ascii="Cambria Math" w:hAnsi="Cambria Math"/>
-                            <w:sz w:val="18"/>
-                          </w:rPr>
-                        </m:ctrlPr>
-                      </m:sSubPr>
-                      <m:e>
-                        <m:r>
-                          <m:rPr>
-                            <m:sty m:val="p"/>
-                          </m:rPr>
-                          <w:rPr>
-                            <w:rFonts w:ascii="Cambria Math" w:hAnsi="Cambria Math"/>
-                            <w:sz w:val="18"/>
+                            <w:sz w:val="22"/>
+                            <w:szCs w:val="22"/>
+                          </w:rPr>
+                        </m:ctrlPr>
+                      </m:sSubPr>
+                      <m:e>
+                        <m:r>
+                          <m:rPr>
+                            <m:sty m:val="p"/>
+                          </m:rPr>
+                          <w:rPr>
+                            <w:rFonts w:ascii="Cambria Math" w:hAnsi="Cambria Math"/>
+                            <w:sz w:val="22"/>
+                            <w:szCs w:val="22"/>
                           </w:rPr>
                           <m:t>c</m:t>
                         </m:r>
@@ -8354,7 +8731,8 @@
                           </m:rPr>
                           <w:rPr>
                             <w:rFonts w:ascii="Cambria Math" w:hAnsi="Cambria Math"/>
-                            <w:sz w:val="18"/>
+                            <w:sz w:val="22"/>
+                            <w:szCs w:val="22"/>
                           </w:rPr>
                           <m:t>4</m:t>
                         </m:r>
@@ -8365,18 +8743,20 @@
                         <m:ctrlPr>
                           <w:rPr>
                             <w:rFonts w:ascii="Cambria Math" w:hAnsi="Cambria Math"/>
-                            <w:sz w:val="18"/>
-                          </w:rPr>
-                        </m:ctrlPr>
-                      </m:sSubPr>
-                      <m:e>
-                        <m:r>
-                          <m:rPr>
-                            <m:sty m:val="p"/>
-                          </m:rPr>
-                          <w:rPr>
-                            <w:rFonts w:ascii="Cambria Math" w:hAnsi="Cambria Math"/>
-                            <w:sz w:val="18"/>
+                            <w:sz w:val="22"/>
+                            <w:szCs w:val="22"/>
+                          </w:rPr>
+                        </m:ctrlPr>
+                      </m:sSubPr>
+                      <m:e>
+                        <m:r>
+                          <m:rPr>
+                            <m:sty m:val="p"/>
+                          </m:rPr>
+                          <w:rPr>
+                            <w:rFonts w:ascii="Cambria Math" w:hAnsi="Cambria Math"/>
+                            <w:sz w:val="22"/>
+                            <w:szCs w:val="22"/>
                           </w:rPr>
                           <m:t>s</m:t>
                         </m:r>
@@ -8388,7 +8768,8 @@
                           </m:rPr>
                           <w:rPr>
                             <w:rFonts w:ascii="Cambria Math" w:hAnsi="Cambria Math"/>
-                            <w:sz w:val="18"/>
+                            <w:sz w:val="22"/>
+                            <w:szCs w:val="22"/>
                           </w:rPr>
                           <m:t>6</m:t>
                         </m:r>
@@ -8399,7 +8780,8 @@
                     <m:r>
                       <w:rPr>
                         <w:rFonts w:ascii="Cambria Math" w:hAnsi="Cambria Math"/>
-                        <w:sz w:val="18"/>
+                        <w:sz w:val="22"/>
+                        <w:szCs w:val="22"/>
                       </w:rPr>
                       <m:t>-</m:t>
                     </m:r>
@@ -8408,18 +8790,20 @@
                         <m:ctrlPr>
                           <w:rPr>
                             <w:rFonts w:ascii="Cambria Math" w:hAnsi="Cambria Math"/>
-                            <w:sz w:val="18"/>
-                          </w:rPr>
-                        </m:ctrlPr>
-                      </m:sSubPr>
-                      <m:e>
-                        <m:r>
-                          <m:rPr>
-                            <m:sty m:val="p"/>
-                          </m:rPr>
-                          <w:rPr>
-                            <w:rFonts w:ascii="Cambria Math" w:hAnsi="Cambria Math"/>
-                            <w:sz w:val="18"/>
+                            <w:sz w:val="22"/>
+                            <w:szCs w:val="22"/>
+                          </w:rPr>
+                        </m:ctrlPr>
+                      </m:sSubPr>
+                      <m:e>
+                        <m:r>
+                          <m:rPr>
+                            <m:sty m:val="p"/>
+                          </m:rPr>
+                          <w:rPr>
+                            <w:rFonts w:ascii="Cambria Math" w:hAnsi="Cambria Math"/>
+                            <w:sz w:val="22"/>
+                            <w:szCs w:val="22"/>
                           </w:rPr>
                           <m:t>c</m:t>
                         </m:r>
@@ -8431,7 +8815,8 @@
                           </m:rPr>
                           <w:rPr>
                             <w:rFonts w:ascii="Cambria Math" w:hAnsi="Cambria Math"/>
-                            <w:sz w:val="18"/>
+                            <w:sz w:val="22"/>
+                            <w:szCs w:val="22"/>
                           </w:rPr>
                           <m:t>4</m:t>
                         </m:r>
@@ -8442,18 +8827,20 @@
                         <m:ctrlPr>
                           <w:rPr>
                             <w:rFonts w:ascii="Cambria Math" w:hAnsi="Cambria Math"/>
-                            <w:sz w:val="18"/>
-                          </w:rPr>
-                        </m:ctrlPr>
-                      </m:sSubPr>
-                      <m:e>
-                        <m:r>
-                          <m:rPr>
-                            <m:sty m:val="p"/>
-                          </m:rPr>
-                          <w:rPr>
-                            <w:rFonts w:ascii="Cambria Math" w:hAnsi="Cambria Math"/>
-                            <w:sz w:val="18"/>
+                            <w:sz w:val="22"/>
+                            <w:szCs w:val="22"/>
+                          </w:rPr>
+                        </m:ctrlPr>
+                      </m:sSubPr>
+                      <m:e>
+                        <m:r>
+                          <m:rPr>
+                            <m:sty m:val="p"/>
+                          </m:rPr>
+                          <w:rPr>
+                            <w:rFonts w:ascii="Cambria Math" w:hAnsi="Cambria Math"/>
+                            <w:sz w:val="22"/>
+                            <w:szCs w:val="22"/>
                           </w:rPr>
                           <m:t>c</m:t>
                         </m:r>
@@ -8465,7 +8852,8 @@
                           </m:rPr>
                           <w:rPr>
                             <w:rFonts w:ascii="Cambria Math" w:hAnsi="Cambria Math"/>
-                            <w:sz w:val="18"/>
+                            <w:sz w:val="22"/>
+                            <w:szCs w:val="22"/>
                           </w:rPr>
                           <m:t>6</m:t>
                         </m:r>
@@ -8474,7 +8862,8 @@
                     <m:r>
                       <w:rPr>
                         <w:rFonts w:ascii="Cambria Math" w:hAnsi="Cambria Math"/>
-                        <w:sz w:val="18"/>
+                        <w:sz w:val="22"/>
+                        <w:szCs w:val="22"/>
                       </w:rPr>
                       <m:t>+</m:t>
                     </m:r>
@@ -8483,18 +8872,20 @@
                         <m:ctrlPr>
                           <w:rPr>
                             <w:rFonts w:ascii="Cambria Math" w:hAnsi="Cambria Math"/>
-                            <w:sz w:val="18"/>
-                          </w:rPr>
-                        </m:ctrlPr>
-                      </m:sSubPr>
-                      <m:e>
-                        <m:r>
-                          <m:rPr>
-                            <m:sty m:val="p"/>
-                          </m:rPr>
-                          <w:rPr>
-                            <w:rFonts w:ascii="Cambria Math" w:hAnsi="Cambria Math"/>
-                            <w:sz w:val="18"/>
+                            <w:sz w:val="22"/>
+                            <w:szCs w:val="22"/>
+                          </w:rPr>
+                        </m:ctrlPr>
+                      </m:sSubPr>
+                      <m:e>
+                        <m:r>
+                          <m:rPr>
+                            <m:sty m:val="p"/>
+                          </m:rPr>
+                          <w:rPr>
+                            <w:rFonts w:ascii="Cambria Math" w:hAnsi="Cambria Math"/>
+                            <w:sz w:val="22"/>
+                            <w:szCs w:val="22"/>
                           </w:rPr>
                           <m:t>c</m:t>
                         </m:r>
@@ -8506,7 +8897,8 @@
                           </m:rPr>
                           <w:rPr>
                             <w:rFonts w:ascii="Cambria Math" w:hAnsi="Cambria Math"/>
-                            <w:sz w:val="18"/>
+                            <w:sz w:val="22"/>
+                            <w:szCs w:val="22"/>
                           </w:rPr>
                           <m:t>5</m:t>
                         </m:r>
@@ -8517,18 +8909,20 @@
                         <m:ctrlPr>
                           <w:rPr>
                             <w:rFonts w:ascii="Cambria Math" w:hAnsi="Cambria Math"/>
-                            <w:sz w:val="18"/>
-                          </w:rPr>
-                        </m:ctrlPr>
-                      </m:sSubPr>
-                      <m:e>
-                        <m:r>
-                          <m:rPr>
-                            <m:sty m:val="p"/>
-                          </m:rPr>
-                          <w:rPr>
-                            <w:rFonts w:ascii="Cambria Math" w:hAnsi="Cambria Math"/>
-                            <w:sz w:val="18"/>
+                            <w:sz w:val="22"/>
+                            <w:szCs w:val="22"/>
+                          </w:rPr>
+                        </m:ctrlPr>
+                      </m:sSubPr>
+                      <m:e>
+                        <m:r>
+                          <m:rPr>
+                            <m:sty m:val="p"/>
+                          </m:rPr>
+                          <w:rPr>
+                            <w:rFonts w:ascii="Cambria Math" w:hAnsi="Cambria Math"/>
+                            <w:sz w:val="22"/>
+                            <w:szCs w:val="22"/>
                           </w:rPr>
                           <m:t>s</m:t>
                         </m:r>
@@ -8540,7 +8934,8 @@
                           </m:rPr>
                           <w:rPr>
                             <w:rFonts w:ascii="Cambria Math" w:hAnsi="Cambria Math"/>
-                            <w:sz w:val="18"/>
+                            <w:sz w:val="22"/>
+                            <w:szCs w:val="22"/>
                           </w:rPr>
                           <m:t>4</m:t>
                         </m:r>
@@ -8551,18 +8946,20 @@
                         <m:ctrlPr>
                           <w:rPr>
                             <w:rFonts w:ascii="Cambria Math" w:hAnsi="Cambria Math"/>
-                            <w:sz w:val="18"/>
-                          </w:rPr>
-                        </m:ctrlPr>
-                      </m:sSubPr>
-                      <m:e>
-                        <m:r>
-                          <m:rPr>
-                            <m:sty m:val="p"/>
-                          </m:rPr>
-                          <w:rPr>
-                            <w:rFonts w:ascii="Cambria Math" w:hAnsi="Cambria Math"/>
-                            <w:sz w:val="18"/>
+                            <w:sz w:val="22"/>
+                            <w:szCs w:val="22"/>
+                          </w:rPr>
+                        </m:ctrlPr>
+                      </m:sSubPr>
+                      <m:e>
+                        <m:r>
+                          <m:rPr>
+                            <m:sty m:val="p"/>
+                          </m:rPr>
+                          <w:rPr>
+                            <w:rFonts w:ascii="Cambria Math" w:hAnsi="Cambria Math"/>
+                            <w:sz w:val="22"/>
+                            <w:szCs w:val="22"/>
                           </w:rPr>
                           <m:t>s</m:t>
                         </m:r>
@@ -8574,7 +8971,8 @@
                           </m:rPr>
                           <w:rPr>
                             <w:rFonts w:ascii="Cambria Math" w:hAnsi="Cambria Math"/>
-                            <w:sz w:val="18"/>
+                            <w:sz w:val="22"/>
+                            <w:szCs w:val="22"/>
                           </w:rPr>
                           <m:t>6</m:t>
                         </m:r>
@@ -8585,7 +8983,8 @@
                     <m:r>
                       <w:rPr>
                         <w:rFonts w:ascii="Cambria Math" w:hAnsi="Cambria Math"/>
-                        <w:sz w:val="18"/>
+                        <w:sz w:val="22"/>
+                        <w:szCs w:val="22"/>
                       </w:rPr>
                       <m:t>-</m:t>
                     </m:r>
@@ -8594,18 +8993,20 @@
                         <m:ctrlPr>
                           <w:rPr>
                             <w:rFonts w:ascii="Cambria Math" w:hAnsi="Cambria Math"/>
-                            <w:sz w:val="18"/>
-                          </w:rPr>
-                        </m:ctrlPr>
-                      </m:sSubPr>
-                      <m:e>
-                        <m:r>
-                          <m:rPr>
-                            <m:sty m:val="p"/>
-                          </m:rPr>
-                          <w:rPr>
-                            <w:rFonts w:ascii="Cambria Math" w:hAnsi="Cambria Math"/>
-                            <w:sz w:val="18"/>
+                            <w:sz w:val="22"/>
+                            <w:szCs w:val="22"/>
+                          </w:rPr>
+                        </m:ctrlPr>
+                      </m:sSubPr>
+                      <m:e>
+                        <m:r>
+                          <m:rPr>
+                            <m:sty m:val="p"/>
+                          </m:rPr>
+                          <w:rPr>
+                            <w:rFonts w:ascii="Cambria Math" w:hAnsi="Cambria Math"/>
+                            <w:sz w:val="22"/>
+                            <w:szCs w:val="22"/>
                           </w:rPr>
                           <m:t>s</m:t>
                         </m:r>
@@ -8617,7 +9018,8 @@
                           </m:rPr>
                           <w:rPr>
                             <w:rFonts w:ascii="Cambria Math" w:hAnsi="Cambria Math"/>
-                            <w:sz w:val="18"/>
+                            <w:sz w:val="22"/>
+                            <w:szCs w:val="22"/>
                           </w:rPr>
                           <m:t>4</m:t>
                         </m:r>
@@ -8628,18 +9030,20 @@
                         <m:ctrlPr>
                           <w:rPr>
                             <w:rFonts w:ascii="Cambria Math" w:hAnsi="Cambria Math"/>
-                            <w:sz w:val="18"/>
-                          </w:rPr>
-                        </m:ctrlPr>
-                      </m:sSubPr>
-                      <m:e>
-                        <m:r>
-                          <m:rPr>
-                            <m:sty m:val="p"/>
-                          </m:rPr>
-                          <w:rPr>
-                            <w:rFonts w:ascii="Cambria Math" w:hAnsi="Cambria Math"/>
-                            <w:sz w:val="18"/>
+                            <w:sz w:val="22"/>
+                            <w:szCs w:val="22"/>
+                          </w:rPr>
+                        </m:ctrlPr>
+                      </m:sSubPr>
+                      <m:e>
+                        <m:r>
+                          <m:rPr>
+                            <m:sty m:val="p"/>
+                          </m:rPr>
+                          <w:rPr>
+                            <w:rFonts w:ascii="Cambria Math" w:hAnsi="Cambria Math"/>
+                            <w:sz w:val="22"/>
+                            <w:szCs w:val="22"/>
                           </w:rPr>
                           <m:t>s</m:t>
                         </m:r>
@@ -8651,7 +9055,8 @@
                           </m:rPr>
                           <w:rPr>
                             <w:rFonts w:ascii="Cambria Math" w:hAnsi="Cambria Math"/>
-                            <w:sz w:val="18"/>
+                            <w:sz w:val="22"/>
+                            <w:szCs w:val="22"/>
                           </w:rPr>
                           <m:t>5</m:t>
                         </m:r>
@@ -8659,115 +9064,85 @@
                     </m:sSub>
                   </m:e>
                   <m:e>
-                    <m:r>
-                      <m:rPr>
-                        <m:sty m:val="p"/>
-                      </m:rPr>
-                      <w:rPr>
-                        <w:rFonts w:ascii="Cambria Math" w:hAnsi="Cambria Math"/>
-                        <w:sz w:val="18"/>
-                      </w:rPr>
-                      <m:t>d1</m:t>
-                    </m:r>
-                    <m:r>
-                      <w:rPr>
-                        <w:rFonts w:ascii="Cambria Math" w:hAnsi="Cambria Math"/>
-                        <w:sz w:val="18"/>
+                    <m:sSub>
+                      <m:sSubPr>
+                        <m:ctrlPr>
+                          <w:rPr>
+                            <w:rFonts w:ascii="Cambria Math" w:hAnsi="Cambria Math"/>
+                            <w:sz w:val="22"/>
+                            <w:szCs w:val="22"/>
+                          </w:rPr>
+                        </m:ctrlPr>
+                      </m:sSubPr>
+                      <m:e>
+                        <m:r>
+                          <m:rPr>
+                            <m:sty m:val="p"/>
+                          </m:rPr>
+                          <w:rPr>
+                            <w:rFonts w:ascii="Cambria Math" w:hAnsi="Cambria Math"/>
+                            <w:sz w:val="22"/>
+                            <w:szCs w:val="22"/>
+                          </w:rPr>
+                          <m:t>d</m:t>
+                        </m:r>
+                      </m:e>
+                      <m:sub>
+                        <m:r>
+                          <m:rPr>
+                            <m:sty m:val="p"/>
+                          </m:rPr>
+                          <w:rPr>
+                            <w:rFonts w:ascii="Cambria Math" w:hAnsi="Cambria Math"/>
+                            <w:sz w:val="22"/>
+                            <w:szCs w:val="22"/>
+                          </w:rPr>
+                          <m:t>1</m:t>
+                        </m:r>
+                      </m:sub>
+                    </m:sSub>
+                    <m:r>
+                      <w:rPr>
+                        <w:rFonts w:ascii="Cambria Math" w:hAnsi="Cambria Math"/>
+                        <w:sz w:val="22"/>
+                        <w:szCs w:val="22"/>
                       </w:rPr>
                       <m:t>+</m:t>
                     </m:r>
-                    <m:r>
-                      <m:rPr>
-                        <m:sty m:val="p"/>
-                      </m:rPr>
-                      <w:rPr>
-                        <w:rFonts w:ascii="Cambria Math" w:hAnsi="Cambria Math"/>
-                        <w:sz w:val="18"/>
-                      </w:rPr>
-                      <m:t>q2</m:t>
-                    </m:r>
-                    <m:r>
-                      <w:rPr>
-                        <w:rFonts w:ascii="Cambria Math" w:hAnsi="Cambria Math"/>
-                        <w:sz w:val="18"/>
-                      </w:rPr>
-                      <m:t>-</m:t>
-                    </m:r>
-                    <m:r>
-                      <m:rPr>
-                        <m:sty m:val="p"/>
-                      </m:rPr>
-                      <w:rPr>
-                        <w:rFonts w:ascii="Cambria Math" w:hAnsi="Cambria Math"/>
-                        <w:sz w:val="18"/>
-                      </w:rPr>
-                      <m:t>d6</m:t>
-                    </m:r>
-                    <m:sSub>
-                      <m:sSubPr>
-                        <m:ctrlPr>
-                          <w:rPr>
-                            <w:rFonts w:ascii="Cambria Math" w:hAnsi="Cambria Math"/>
-                            <w:sz w:val="18"/>
-                          </w:rPr>
-                        </m:ctrlPr>
-                      </m:sSubPr>
-                      <m:e>
-                        <m:r>
-                          <m:rPr>
-                            <m:sty m:val="p"/>
-                          </m:rPr>
-                          <w:rPr>
-                            <w:rFonts w:ascii="Cambria Math" w:hAnsi="Cambria Math"/>
-                            <w:sz w:val="18"/>
-                          </w:rPr>
-                          <m:t>s</m:t>
-                        </m:r>
-                      </m:e>
-                      <m:sub>
-                        <m:r>
-                          <m:rPr>
-                            <m:sty m:val="p"/>
-                          </m:rPr>
-                          <w:rPr>
-                            <w:rFonts w:ascii="Cambria Math" w:hAnsi="Cambria Math"/>
-                            <w:sz w:val="18"/>
-                          </w:rPr>
-                          <m:t>4</m:t>
-                        </m:r>
-                      </m:sub>
-                    </m:sSub>
-                    <m:sSub>
-                      <m:sSubPr>
-                        <m:ctrlPr>
-                          <w:rPr>
-                            <w:rFonts w:ascii="Cambria Math" w:hAnsi="Cambria Math"/>
-                            <w:sz w:val="18"/>
-                          </w:rPr>
-                        </m:ctrlPr>
-                      </m:sSubPr>
-                      <m:e>
-                        <m:r>
-                          <m:rPr>
-                            <m:sty m:val="p"/>
-                          </m:rPr>
-                          <w:rPr>
-                            <w:rFonts w:ascii="Cambria Math" w:hAnsi="Cambria Math"/>
-                            <w:sz w:val="18"/>
-                          </w:rPr>
-                          <m:t>s</m:t>
-                        </m:r>
-                      </m:e>
-                      <m:sub>
-                        <m:r>
-                          <m:rPr>
-                            <m:sty m:val="p"/>
-                          </m:rPr>
-                          <w:rPr>
-                            <w:rFonts w:ascii="Cambria Math" w:hAnsi="Cambria Math"/>
-                            <w:sz w:val="18"/>
-                          </w:rPr>
-                          <m:t>5</m:t>
+                    <m:sSub>
+                      <m:sSubPr>
+                        <m:ctrlPr>
+                          <w:rPr>
+                            <w:rFonts w:ascii="Cambria Math" w:hAnsi="Cambria Math"/>
+                            <w:sz w:val="22"/>
+                            <w:szCs w:val="22"/>
+                          </w:rPr>
+                        </m:ctrlPr>
+                      </m:sSubPr>
+                      <m:e>
+                        <m:r>
+                          <m:rPr>
+                            <m:sty m:val="p"/>
+                          </m:rPr>
+                          <w:rPr>
+                            <w:rFonts w:ascii="Cambria Math" w:hAnsi="Cambria Math"/>
+                            <w:sz w:val="22"/>
+                            <w:szCs w:val="22"/>
+                          </w:rPr>
+                          <m:t>q</m:t>
+                        </m:r>
+                      </m:e>
+                      <m:sub>
+                        <m:r>
+                          <m:rPr>
+                            <m:sty m:val="p"/>
+                          </m:rPr>
+                          <w:rPr>
+                            <w:rFonts w:ascii="Cambria Math" w:hAnsi="Cambria Math"/>
+                            <w:sz w:val="22"/>
+                            <w:szCs w:val="22"/>
+                          </w:rPr>
+                          <m:t>2</m:t>
                         </m:r>
                       </m:sub>
                     </m:sSub>
@@ -8778,7 +9153,8 @@
                     <m:r>
                       <w:rPr>
                         <w:rFonts w:ascii="Cambria Math" w:hAnsi="Cambria Math"/>
-                        <w:sz w:val="18"/>
+                        <w:sz w:val="22"/>
+                        <w:szCs w:val="22"/>
                       </w:rPr>
                       <m:t>0</m:t>
                     </m:r>
@@ -8787,7 +9163,8 @@
                     <m:r>
                       <w:rPr>
                         <w:rFonts w:ascii="Cambria Math" w:hAnsi="Cambria Math"/>
-                        <w:sz w:val="18"/>
+                        <w:sz w:val="22"/>
+                        <w:szCs w:val="22"/>
                       </w:rPr>
                       <m:t>0</m:t>
                     </m:r>
@@ -8796,7 +9173,8 @@
                     <m:r>
                       <w:rPr>
                         <w:rFonts w:ascii="Cambria Math" w:hAnsi="Cambria Math"/>
-                        <w:sz w:val="18"/>
+                        <w:sz w:val="22"/>
+                        <w:szCs w:val="22"/>
                       </w:rPr>
                       <m:t>0</m:t>
                     </m:r>
@@ -8805,7 +9183,8 @@
                     <m:r>
                       <w:rPr>
                         <w:rFonts w:ascii="Cambria Math" w:hAnsi="Cambria Math"/>
-                        <w:sz w:val="18"/>
+                        <w:sz w:val="22"/>
+                        <w:szCs w:val="22"/>
                       </w:rPr>
                       <m:t>1</m:t>
                     </m:r>
@@ -8965,7 +9344,7 @@
   <w:abstractNum w:abstractNumId="0">
     <w:nsid w:val="FFFFFF1D"/>
     <w:multiLevelType w:val="multilevel"/>
-    <w:tmpl w:val="174E4F3A"/>
+    <w:tmpl w:val="785E0B4C"/>
     <w:lvl w:ilvl="0">
       <w:start w:val="1"/>
       <w:numFmt w:val="bullet"/>
@@ -12036,6 +12415,92 @@
     </w:lvl>
   </w:abstractNum>
   <w:abstractNum w:abstractNumId="32">
+    <w:nsid w:val="764E6F39"/>
+    <w:multiLevelType w:val="hybridMultilevel"/>
+    <w:tmpl w:val="5D9CA000"/>
+    <w:lvl w:ilvl="0" w:tplc="04090019">
+      <w:start w:val="1"/>
+      <w:numFmt w:val="lowerLetter"/>
+      <w:lvlText w:val="%1."/>
+      <w:lvlJc w:val="left"/>
+      <w:pPr>
+        <w:ind w:left="1440" w:hanging="360"/>
+      </w:pPr>
+    </w:lvl>
+    <w:lvl w:ilvl="1" w:tplc="04090019" w:tentative="1">
+      <w:start w:val="1"/>
+      <w:numFmt w:val="lowerLetter"/>
+      <w:lvlText w:val="%2."/>
+      <w:lvlJc w:val="left"/>
+      <w:pPr>
+        <w:ind w:left="2160" w:hanging="360"/>
+      </w:pPr>
+    </w:lvl>
+    <w:lvl w:ilvl="2" w:tplc="0409001B" w:tentative="1">
+      <w:start w:val="1"/>
+      <w:numFmt w:val="lowerRoman"/>
+      <w:lvlText w:val="%3."/>
+      <w:lvlJc w:val="right"/>
+      <w:pPr>
+        <w:ind w:left="2880" w:hanging="180"/>
+      </w:pPr>
+    </w:lvl>
+    <w:lvl w:ilvl="3" w:tplc="0409000F" w:tentative="1">
+      <w:start w:val="1"/>
+      <w:numFmt w:val="decimal"/>
+      <w:lvlText w:val="%4."/>
+      <w:lvlJc w:val="left"/>
+      <w:pPr>
+        <w:ind w:left="3600" w:hanging="360"/>
+      </w:pPr>
+    </w:lvl>
+    <w:lvl w:ilvl="4" w:tplc="04090019" w:tentative="1">
+      <w:start w:val="1"/>
+      <w:numFmt w:val="lowerLetter"/>
+      <w:lvlText w:val="%5."/>
+      <w:lvlJc w:val="left"/>
+      <w:pPr>
+        <w:ind w:left="4320" w:hanging="360"/>
+      </w:pPr>
+    </w:lvl>
+    <w:lvl w:ilvl="5" w:tplc="0409001B" w:tentative="1">
+      <w:start w:val="1"/>
+      <w:numFmt w:val="lowerRoman"/>
+      <w:lvlText w:val="%6."/>
+      <w:lvlJc w:val="right"/>
+      <w:pPr>
+        <w:ind w:left="5040" w:hanging="180"/>
+      </w:pPr>
+    </w:lvl>
+    <w:lvl w:ilvl="6" w:tplc="0409000F" w:tentative="1">
+      <w:start w:val="1"/>
+      <w:numFmt w:val="decimal"/>
+      <w:lvlText w:val="%7."/>
+      <w:lvlJc w:val="left"/>
+      <w:pPr>
+        <w:ind w:left="5760" w:hanging="360"/>
+      </w:pPr>
+    </w:lvl>
+    <w:lvl w:ilvl="7" w:tplc="04090019" w:tentative="1">
+      <w:start w:val="1"/>
+      <w:numFmt w:val="lowerLetter"/>
+      <w:lvlText w:val="%8."/>
+      <w:lvlJc w:val="left"/>
+      <w:pPr>
+        <w:ind w:left="6480" w:hanging="360"/>
+      </w:pPr>
+    </w:lvl>
+    <w:lvl w:ilvl="8" w:tplc="0409001B" w:tentative="1">
+      <w:start w:val="1"/>
+      <w:numFmt w:val="lowerRoman"/>
+      <w:lvlText w:val="%9."/>
+      <w:lvlJc w:val="right"/>
+      <w:pPr>
+        <w:ind w:left="7200" w:hanging="180"/>
+      </w:pPr>
+    </w:lvl>
+  </w:abstractNum>
+  <w:abstractNum w:abstractNumId="33">
     <w:nsid w:val="78B05490"/>
     <w:multiLevelType w:val="hybridMultilevel"/>
     <w:tmpl w:val="AB7EAC76"/>
@@ -12176,7 +12641,7 @@
     <w:abstractNumId w:val="17"/>
   </w:num>
   <w:num w:numId="19">
-    <w:abstractNumId w:val="32"/>
+    <w:abstractNumId w:val="33"/>
   </w:num>
   <w:num w:numId="20">
     <w:abstractNumId w:val="13"/>
@@ -12219,6 +12684,9 @@
   </w:num>
   <w:num w:numId="33">
     <w:abstractNumId w:val="9"/>
+  </w:num>
+  <w:num w:numId="34">
+    <w:abstractNumId w:val="32"/>
   </w:num>
 </w:numbering>
 </file>
@@ -13392,7 +13860,7 @@
 </file>
 
 <file path=customXml/itemProps1.xml><?xml version="1.0" encoding="utf-8"?>
-<ds:datastoreItem xmlns:ds="http://schemas.openxmlformats.org/officeDocument/2006/customXml" ds:itemID="{4F3FCC71-E385-E64B-A3B0-F04FF056B992}">
+<ds:datastoreItem xmlns:ds="http://schemas.openxmlformats.org/officeDocument/2006/customXml" ds:itemID="{C560F0C7-65F9-4D48-9EBE-A57601BEAEA8}">
   <ds:schemaRefs>
     <ds:schemaRef ds:uri="http://schemas.openxmlformats.org/officeDocument/2006/bibliography"/>
   </ds:schemaRefs>

</xml_diff>